<commit_message>
act hu registrar entidad
</commit_message>
<xml_diff>
--- a/6- Ingenieria de producto/6.1 - Análisis/03- Historias de Usuario/Historias de Usuarios/HU-MID-ENT-001-Registrar Entidad 1.docx
+++ b/6- Ingenieria de producto/6.1 - Análisis/03- Historias de Usuario/Historias de Usuarios/HU-MID-ENT-001-Registrar Entidad 1.docx
@@ -242,21 +242,7 @@
         <w:rPr>
           <w:rFonts w:cs="Arial"/>
         </w:rPr>
-        <w:t xml:space="preserve">El usuario con perfil autorizado ingresa los datos correspondientes a la “Entidad”, los cuales </w:t>
-      </w:r>
-      <w:proofErr w:type="gramStart"/>
-      <w:r>
-        <w:rPr>
-          <w:rFonts w:cs="Arial"/>
-        </w:rPr>
-        <w:t>se</w:t>
-      </w:r>
-      <w:proofErr w:type="gramEnd"/>
-      <w:r>
-        <w:rPr>
-          <w:rFonts w:cs="Arial"/>
-        </w:rPr>
-        <w:t xml:space="preserve"> detallan a continuación:</w:t>
+        <w:t>El usuario con perfil autorizado ingresa los datos correspondientes a la “Entidad”, los cuales se detallan a continuación:</w:t>
       </w:r>
     </w:p>
     <w:p>
@@ -465,7 +451,7 @@
         <w:rPr>
           <w:rFonts w:cs="Arial"/>
         </w:rPr>
-        <w:t>Número de expediente*.</w:t>
+        <w:t>Número de expediente* (0124-nnnnnn/2023)</w:t>
       </w:r>
     </w:p>
     <w:p>
@@ -525,7 +511,7 @@
         <w:rPr>
           <w:rFonts w:cs="Arial"/>
         </w:rPr>
-        <w:t>Dirección de la entidad*.</w:t>
+        <w:t>Dirección de la entidad* (desplegable)</w:t>
       </w:r>
     </w:p>
     <w:p>
@@ -585,7 +571,19 @@
         <w:rPr>
           <w:rFonts w:cs="Arial"/>
         </w:rPr>
-        <w:t>Teléfono*.</w:t>
+        <w:t>Teléfono</w:t>
+      </w:r>
+      <w:r>
+        <w:rPr>
+          <w:rFonts w:cs="Arial"/>
+        </w:rPr>
+        <w:t xml:space="preserve"> Entidad</w:t>
+      </w:r>
+      <w:r>
+        <w:rPr>
+          <w:rFonts w:cs="Arial"/>
+        </w:rPr>
+        <w:t>*.</w:t>
       </w:r>
     </w:p>
     <w:p>
@@ -605,7 +603,19 @@
         <w:rPr>
           <w:rFonts w:cs="Arial"/>
         </w:rPr>
-        <w:t>E-mail*.</w:t>
+        <w:t>E-mail</w:t>
+      </w:r>
+      <w:r>
+        <w:rPr>
+          <w:rFonts w:cs="Arial"/>
+        </w:rPr>
+        <w:t xml:space="preserve"> Entidad</w:t>
+      </w:r>
+      <w:r>
+        <w:rPr>
+          <w:rFonts w:cs="Arial"/>
+        </w:rPr>
+        <w:t>*.</w:t>
       </w:r>
     </w:p>
     <w:p>
@@ -685,7 +695,7 @@
         <w:rPr>
           <w:rFonts w:cs="Arial"/>
         </w:rPr>
-        <w:t>Número de Matricula.</w:t>
+        <w:t>Número de Matricula (campo alfanumérico)</w:t>
       </w:r>
     </w:p>
     <w:p>
@@ -730,391 +740,357 @@
     </w:p>
     <w:p>
       <w:pPr>
+        <w:spacing w:line="360" w:lineRule="auto"/>
+        <w:ind w:firstLine="0"/>
+        <w:rPr>
+          <w:rFonts w:cs="Arial"/>
+          <w:u w:val="single"/>
+        </w:rPr>
+      </w:pPr>
+      <w:r>
+        <w:rPr>
+          <w:rFonts w:cs="Arial"/>
+          <w:u w:val="single"/>
+        </w:rPr>
+        <w:t>Datos de la Autoridad de la Entidad:</w:t>
+      </w:r>
+    </w:p>
+    <w:p>
+      <w:pPr>
+        <w:spacing w:line="360" w:lineRule="auto"/>
+        <w:ind w:left="1050" w:hanging="283"/>
+        <w:rPr>
+          <w:rFonts w:cs="Arial"/>
+        </w:rPr>
+      </w:pPr>
+      <w:r>
+        <w:rPr>
+          <w:rFonts w:cs="Arial"/>
+        </w:rPr>
+        <w:t>•</w:t>
+      </w:r>
+      <w:r>
+        <w:rPr>
+          <w:rFonts w:cs="Arial"/>
+        </w:rPr>
+        <w:tab/>
+        <w:t>Nombre*.</w:t>
+      </w:r>
+    </w:p>
+    <w:p>
+      <w:pPr>
+        <w:spacing w:line="360" w:lineRule="auto"/>
+        <w:ind w:left="1050" w:hanging="283"/>
+        <w:rPr>
+          <w:rFonts w:cs="Arial"/>
+        </w:rPr>
+      </w:pPr>
+      <w:r>
+        <w:rPr>
+          <w:rFonts w:cs="Arial"/>
+        </w:rPr>
+        <w:t>•</w:t>
+      </w:r>
+      <w:r>
+        <w:rPr>
+          <w:rFonts w:cs="Arial"/>
+        </w:rPr>
+        <w:tab/>
+      </w:r>
+      <w:r>
+        <w:rPr>
+          <w:rFonts w:cs="Arial"/>
+        </w:rPr>
+        <w:t>Apellido*.</w:t>
+      </w:r>
+    </w:p>
+    <w:p>
+      <w:pPr>
+        <w:spacing w:line="360" w:lineRule="auto"/>
+        <w:ind w:left="1050" w:hanging="283"/>
+        <w:rPr>
+          <w:rFonts w:cs="Arial"/>
+        </w:rPr>
+      </w:pPr>
+      <w:r>
+        <w:rPr>
+          <w:rFonts w:cs="Arial"/>
+        </w:rPr>
+        <w:t>•</w:t>
+      </w:r>
+      <w:r>
+        <w:rPr>
+          <w:rFonts w:cs="Arial"/>
+        </w:rPr>
+        <w:tab/>
+        <w:t>Cargo* (Lista desplegable).</w:t>
+      </w:r>
+    </w:p>
+    <w:p>
+      <w:pPr>
+        <w:spacing w:line="360" w:lineRule="auto"/>
+        <w:ind w:left="1050" w:hanging="283"/>
+        <w:rPr>
+          <w:rFonts w:cs="Arial"/>
+        </w:rPr>
+      </w:pPr>
+      <w:r>
+        <w:rPr>
+          <w:rFonts w:cs="Arial"/>
+        </w:rPr>
+        <w:lastRenderedPageBreak/>
+        <w:t>•</w:t>
+      </w:r>
+      <w:r>
+        <w:rPr>
+          <w:rFonts w:cs="Arial"/>
+        </w:rPr>
+        <w:tab/>
+        <w:t>CUIL*.</w:t>
+      </w:r>
+    </w:p>
+    <w:p>
+      <w:pPr>
+        <w:spacing w:line="360" w:lineRule="auto"/>
+        <w:ind w:left="1050" w:hanging="283"/>
+        <w:rPr>
+          <w:rFonts w:cs="Arial"/>
+        </w:rPr>
+      </w:pPr>
+      <w:r>
+        <w:rPr>
+          <w:rFonts w:cs="Arial"/>
+        </w:rPr>
+        <w:t>•</w:t>
+      </w:r>
+      <w:r>
+        <w:rPr>
+          <w:rFonts w:cs="Arial"/>
+        </w:rPr>
+        <w:tab/>
+      </w:r>
+      <w:proofErr w:type="gramStart"/>
+      <w:r>
+        <w:rPr>
+          <w:rFonts w:cs="Arial"/>
+        </w:rPr>
+        <w:t>fecha</w:t>
+      </w:r>
+      <w:proofErr w:type="gramEnd"/>
+      <w:r>
+        <w:rPr>
+          <w:rFonts w:cs="Arial"/>
+        </w:rPr>
+        <w:t xml:space="preserve"> inicio de mandato*.</w:t>
+      </w:r>
+    </w:p>
+    <w:p>
+      <w:pPr>
+        <w:spacing w:line="360" w:lineRule="auto"/>
+        <w:ind w:left="1050" w:hanging="283"/>
+        <w:rPr>
+          <w:rFonts w:cs="Arial"/>
+        </w:rPr>
+      </w:pPr>
+      <w:r>
+        <w:rPr>
+          <w:rFonts w:cs="Arial"/>
+        </w:rPr>
+        <w:t>•</w:t>
+      </w:r>
+      <w:r>
+        <w:rPr>
+          <w:rFonts w:cs="Arial"/>
+        </w:rPr>
+        <w:tab/>
+      </w:r>
+      <w:proofErr w:type="gramStart"/>
+      <w:r>
+        <w:rPr>
+          <w:rFonts w:cs="Arial"/>
+        </w:rPr>
+        <w:t>fecha</w:t>
+      </w:r>
+      <w:proofErr w:type="gramEnd"/>
+      <w:r>
+        <w:rPr>
+          <w:rFonts w:cs="Arial"/>
+        </w:rPr>
+        <w:t xml:space="preserve"> fin de mandato*.</w:t>
+      </w:r>
+    </w:p>
+    <w:p>
+      <w:pPr>
+        <w:spacing w:line="360" w:lineRule="auto"/>
+        <w:ind w:left="1050" w:hanging="283"/>
+        <w:rPr>
+          <w:rFonts w:cs="Arial"/>
+        </w:rPr>
+      </w:pPr>
+      <w:r>
+        <w:rPr>
+          <w:rFonts w:cs="Arial"/>
+        </w:rPr>
+        <w:t>•</w:t>
+      </w:r>
+      <w:r>
+        <w:rPr>
+          <w:rFonts w:cs="Arial"/>
+        </w:rPr>
+        <w:tab/>
+        <w:t>Celular de contacto.</w:t>
+      </w:r>
+    </w:p>
+    <w:p>
+      <w:pPr>
+        <w:spacing w:line="360" w:lineRule="auto"/>
+        <w:ind w:firstLine="0"/>
+        <w:rPr>
+          <w:rFonts w:cs="Arial"/>
+          <w:u w:val="single"/>
+        </w:rPr>
+      </w:pPr>
+      <w:r>
+        <w:rPr>
+          <w:rFonts w:cs="Arial"/>
+          <w:u w:val="single"/>
+        </w:rPr>
+        <w:t>Datos del apoderado de la Entidad:</w:t>
+      </w:r>
+    </w:p>
+    <w:p>
+      <w:pPr>
+        <w:spacing w:line="360" w:lineRule="auto"/>
+        <w:ind w:left="1192" w:hanging="425"/>
+        <w:rPr>
+          <w:rFonts w:cs="Arial"/>
+        </w:rPr>
+      </w:pPr>
+      <w:r>
+        <w:rPr>
+          <w:rFonts w:cs="Arial"/>
+        </w:rPr>
+        <w:t>•</w:t>
+      </w:r>
+      <w:r>
+        <w:rPr>
+          <w:rFonts w:cs="Arial"/>
+        </w:rPr>
+        <w:tab/>
+        <w:t>Nombre.</w:t>
+      </w:r>
+    </w:p>
+    <w:p>
+      <w:pPr>
+        <w:spacing w:line="360" w:lineRule="auto"/>
+        <w:ind w:left="1192" w:hanging="425"/>
+        <w:rPr>
+          <w:rFonts w:cs="Arial"/>
+        </w:rPr>
+      </w:pPr>
+      <w:r>
+        <w:rPr>
+          <w:rFonts w:cs="Arial"/>
+        </w:rPr>
+        <w:t>•</w:t>
+      </w:r>
+      <w:r>
+        <w:rPr>
+          <w:rFonts w:cs="Arial"/>
+        </w:rPr>
+        <w:tab/>
+        <w:t>Apellido.</w:t>
+      </w:r>
+    </w:p>
+    <w:p>
+      <w:pPr>
+        <w:spacing w:line="360" w:lineRule="auto"/>
+        <w:ind w:left="1192" w:hanging="425"/>
+        <w:rPr>
+          <w:rFonts w:cs="Arial"/>
+        </w:rPr>
+      </w:pPr>
+      <w:r>
+        <w:rPr>
+          <w:rFonts w:cs="Arial"/>
+        </w:rPr>
+        <w:t>•</w:t>
+      </w:r>
+      <w:r>
+        <w:rPr>
+          <w:rFonts w:cs="Arial"/>
+        </w:rPr>
+        <w:tab/>
+        <w:t>CUIL.</w:t>
+      </w:r>
+    </w:p>
+    <w:p>
+      <w:pPr>
+        <w:spacing w:line="360" w:lineRule="auto"/>
+        <w:ind w:left="1192" w:hanging="425"/>
+        <w:rPr>
+          <w:rFonts w:cs="Arial"/>
+        </w:rPr>
+      </w:pPr>
+      <w:r>
+        <w:rPr>
+          <w:rFonts w:cs="Arial"/>
+        </w:rPr>
+        <w:t>•</w:t>
+      </w:r>
+      <w:r>
+        <w:rPr>
+          <w:rFonts w:cs="Arial"/>
+        </w:rPr>
+        <w:tab/>
+        <w:t xml:space="preserve">Email. </w:t>
+      </w:r>
+    </w:p>
+    <w:p>
+      <w:pPr>
+        <w:spacing w:line="360" w:lineRule="auto"/>
+        <w:ind w:left="1192" w:hanging="425"/>
+        <w:rPr>
+          <w:rFonts w:cs="Arial"/>
+        </w:rPr>
+      </w:pPr>
+      <w:r>
+        <w:rPr>
+          <w:rFonts w:cs="Arial"/>
+        </w:rPr>
+        <w:t>•</w:t>
+      </w:r>
+      <w:r>
+        <w:rPr>
+          <w:rFonts w:cs="Arial"/>
+        </w:rPr>
+        <w:tab/>
+        <w:t xml:space="preserve">Celular de contacto. </w:t>
+      </w:r>
+    </w:p>
+    <w:p>
+      <w:pPr>
         <w:pStyle w:val="Prrafodelista"/>
         <w:numPr>
           <w:ilvl w:val="0"/>
-          <w:numId w:val="1"/>
+          <w:numId w:val="7"/>
         </w:numPr>
         <w:spacing w:line="360" w:lineRule="auto"/>
-        <w:ind w:left="1050" w:hanging="283"/>
-        <w:rPr>
-          <w:rFonts w:cs="Arial"/>
-        </w:rPr>
-      </w:pPr>
-      <w:r>
-        <w:rPr>
-          <w:rFonts w:cs="Arial"/>
-        </w:rPr>
-        <w:t>Observaciones</w:t>
-      </w:r>
-    </w:p>
-    <w:p>
-      <w:pPr>
-        <w:spacing w:line="360" w:lineRule="auto"/>
-        <w:ind w:firstLine="0"/>
-        <w:rPr>
-          <w:rFonts w:cs="Arial"/>
-          <w:u w:val="single"/>
-        </w:rPr>
-      </w:pPr>
-      <w:r>
-        <w:rPr>
-          <w:rFonts w:cs="Arial"/>
-          <w:u w:val="single"/>
-        </w:rPr>
-        <w:t>Datos de la Autoridad de la Entidad:</w:t>
-      </w:r>
-    </w:p>
-    <w:p>
-      <w:pPr>
-        <w:spacing w:line="360" w:lineRule="auto"/>
-        <w:ind w:left="1050" w:hanging="283"/>
-        <w:rPr>
-          <w:rFonts w:cs="Arial"/>
-        </w:rPr>
-      </w:pPr>
-      <w:r>
-        <w:rPr>
-          <w:rFonts w:cs="Arial"/>
-        </w:rPr>
-        <w:t>•</w:t>
-      </w:r>
-      <w:r>
-        <w:rPr>
-          <w:rFonts w:cs="Arial"/>
-        </w:rPr>
-        <w:tab/>
-        <w:t>Nombre*.</w:t>
-      </w:r>
-    </w:p>
-    <w:p>
-      <w:pPr>
-        <w:spacing w:line="360" w:lineRule="auto"/>
-        <w:ind w:left="1050" w:hanging="283"/>
-        <w:rPr>
-          <w:rFonts w:cs="Arial"/>
-        </w:rPr>
-      </w:pPr>
-      <w:r>
-        <w:rPr>
-          <w:rFonts w:cs="Arial"/>
-        </w:rPr>
-        <w:t>•</w:t>
-      </w:r>
-      <w:r>
-        <w:rPr>
-          <w:rFonts w:cs="Arial"/>
-        </w:rPr>
-        <w:tab/>
-        <w:t xml:space="preserve"> Apellido*.</w:t>
-      </w:r>
-    </w:p>
-    <w:p>
-      <w:pPr>
-        <w:spacing w:line="360" w:lineRule="auto"/>
-        <w:ind w:left="1050" w:hanging="283"/>
-        <w:rPr>
-          <w:rFonts w:cs="Arial"/>
-        </w:rPr>
-      </w:pPr>
-      <w:r>
-        <w:rPr>
-          <w:rFonts w:cs="Arial"/>
-        </w:rPr>
-        <w:lastRenderedPageBreak/>
-        <w:t>•</w:t>
-      </w:r>
-      <w:r>
-        <w:rPr>
-          <w:rFonts w:cs="Arial"/>
-        </w:rPr>
-        <w:tab/>
-        <w:t>Cargo*.</w:t>
-      </w:r>
-    </w:p>
-    <w:p>
-      <w:pPr>
-        <w:spacing w:line="360" w:lineRule="auto"/>
-        <w:ind w:left="1050" w:hanging="283"/>
-        <w:rPr>
-          <w:rFonts w:cs="Arial"/>
-        </w:rPr>
-      </w:pPr>
-      <w:r>
-        <w:rPr>
-          <w:rFonts w:cs="Arial"/>
-        </w:rPr>
-        <w:t>•</w:t>
-      </w:r>
-      <w:r>
-        <w:rPr>
-          <w:rFonts w:cs="Arial"/>
-        </w:rPr>
-        <w:tab/>
-        <w:t>CUIL*.</w:t>
-      </w:r>
-    </w:p>
-    <w:p>
-      <w:pPr>
-        <w:spacing w:line="360" w:lineRule="auto"/>
-        <w:ind w:left="1050" w:hanging="283"/>
-        <w:rPr>
-          <w:rFonts w:cs="Arial"/>
-        </w:rPr>
-      </w:pPr>
-      <w:r>
-        <w:rPr>
-          <w:rFonts w:cs="Arial"/>
-        </w:rPr>
-        <w:t>•</w:t>
-      </w:r>
-      <w:r>
-        <w:rPr>
-          <w:rFonts w:cs="Arial"/>
-        </w:rPr>
-        <w:tab/>
-      </w:r>
-      <w:proofErr w:type="gramStart"/>
-      <w:r>
-        <w:rPr>
-          <w:rFonts w:cs="Arial"/>
-        </w:rPr>
-        <w:t>fecha</w:t>
-      </w:r>
-      <w:proofErr w:type="gramEnd"/>
-      <w:r>
-        <w:rPr>
-          <w:rFonts w:cs="Arial"/>
-        </w:rPr>
-        <w:t xml:space="preserve"> inicio de mandato*.</w:t>
-      </w:r>
-    </w:p>
-    <w:p>
-      <w:pPr>
-        <w:spacing w:line="360" w:lineRule="auto"/>
-        <w:ind w:left="1050" w:hanging="283"/>
-        <w:rPr>
-          <w:rFonts w:cs="Arial"/>
-        </w:rPr>
-      </w:pPr>
-      <w:r>
-        <w:rPr>
-          <w:rFonts w:cs="Arial"/>
-        </w:rPr>
-        <w:t>•</w:t>
-      </w:r>
-      <w:r>
-        <w:rPr>
-          <w:rFonts w:cs="Arial"/>
-        </w:rPr>
-        <w:tab/>
-      </w:r>
-      <w:proofErr w:type="gramStart"/>
-      <w:r>
-        <w:rPr>
-          <w:rFonts w:cs="Arial"/>
-        </w:rPr>
-        <w:t>fecha</w:t>
-      </w:r>
-      <w:proofErr w:type="gramEnd"/>
-      <w:r>
-        <w:rPr>
-          <w:rFonts w:cs="Arial"/>
-        </w:rPr>
-        <w:t xml:space="preserve"> fin de mandato*.</w:t>
-      </w:r>
-    </w:p>
-    <w:p>
-      <w:pPr>
-        <w:spacing w:line="360" w:lineRule="auto"/>
-        <w:ind w:left="1050" w:hanging="283"/>
-        <w:rPr>
-          <w:rFonts w:cs="Arial"/>
-        </w:rPr>
-      </w:pPr>
-      <w:r>
-        <w:rPr>
-          <w:rFonts w:cs="Arial"/>
-        </w:rPr>
-        <w:t>•</w:t>
-      </w:r>
-      <w:r>
-        <w:rPr>
-          <w:rFonts w:cs="Arial"/>
-        </w:rPr>
-        <w:tab/>
-        <w:t>Celular de contacto.</w:t>
-      </w:r>
-    </w:p>
-    <w:p>
-      <w:pPr>
-        <w:spacing w:line="360" w:lineRule="auto"/>
-        <w:ind w:left="1050" w:hanging="283"/>
-        <w:rPr>
-          <w:rFonts w:cs="Arial"/>
-        </w:rPr>
-      </w:pPr>
-      <w:r>
-        <w:rPr>
-          <w:rFonts w:cs="Arial"/>
-        </w:rPr>
-        <w:t>•</w:t>
-      </w:r>
-      <w:r>
-        <w:rPr>
-          <w:rFonts w:cs="Arial"/>
-        </w:rPr>
-        <w:tab/>
-        <w:t>Observaciones.</w:t>
-      </w:r>
-    </w:p>
-    <w:p>
-      <w:pPr>
-        <w:spacing w:line="360" w:lineRule="auto"/>
-        <w:ind w:firstLine="0"/>
-        <w:rPr>
-          <w:rFonts w:cs="Arial"/>
-          <w:u w:val="single"/>
-        </w:rPr>
-      </w:pPr>
-      <w:r>
-        <w:rPr>
-          <w:rFonts w:cs="Arial"/>
-          <w:u w:val="single"/>
-        </w:rPr>
-        <w:t>Datos del apoderado de la Entidad:</w:t>
-      </w:r>
-    </w:p>
-    <w:p>
-      <w:pPr>
-        <w:spacing w:line="360" w:lineRule="auto"/>
-        <w:ind w:left="1192" w:hanging="425"/>
-        <w:rPr>
-          <w:rFonts w:cs="Arial"/>
-        </w:rPr>
-      </w:pPr>
-      <w:r>
-        <w:rPr>
-          <w:rFonts w:cs="Arial"/>
-        </w:rPr>
-        <w:t>•</w:t>
-      </w:r>
-      <w:r>
-        <w:rPr>
-          <w:rFonts w:cs="Arial"/>
-        </w:rPr>
-        <w:tab/>
-        <w:t>Nombre.</w:t>
-      </w:r>
-    </w:p>
-    <w:p>
-      <w:pPr>
-        <w:spacing w:line="360" w:lineRule="auto"/>
-        <w:ind w:left="1192" w:hanging="425"/>
-        <w:rPr>
-          <w:rFonts w:cs="Arial"/>
-        </w:rPr>
-      </w:pPr>
-      <w:r>
-        <w:rPr>
-          <w:rFonts w:cs="Arial"/>
-        </w:rPr>
-        <w:t>•</w:t>
-      </w:r>
-      <w:r>
-        <w:rPr>
-          <w:rFonts w:cs="Arial"/>
-        </w:rPr>
-        <w:tab/>
-        <w:t>Apellido.</w:t>
-      </w:r>
-    </w:p>
-    <w:p>
-      <w:pPr>
-        <w:spacing w:line="360" w:lineRule="auto"/>
-        <w:ind w:left="1192" w:hanging="425"/>
-        <w:rPr>
-          <w:rFonts w:cs="Arial"/>
-        </w:rPr>
-      </w:pPr>
-      <w:r>
-        <w:rPr>
-          <w:rFonts w:cs="Arial"/>
-        </w:rPr>
-        <w:t>•</w:t>
-      </w:r>
-      <w:r>
-        <w:rPr>
-          <w:rFonts w:cs="Arial"/>
-        </w:rPr>
-        <w:tab/>
-        <w:t>CUIL.</w:t>
-      </w:r>
-    </w:p>
-    <w:p>
-      <w:pPr>
-        <w:spacing w:line="360" w:lineRule="auto"/>
-        <w:ind w:left="1192" w:hanging="425"/>
-        <w:rPr>
-          <w:rFonts w:cs="Arial"/>
-        </w:rPr>
-      </w:pPr>
-      <w:r>
-        <w:rPr>
-          <w:rFonts w:cs="Arial"/>
-        </w:rPr>
-        <w:t>•</w:t>
-      </w:r>
-      <w:r>
-        <w:rPr>
-          <w:rFonts w:cs="Arial"/>
-        </w:rPr>
-        <w:tab/>
-        <w:t xml:space="preserve">Email. </w:t>
-      </w:r>
-    </w:p>
-    <w:p>
-      <w:pPr>
-        <w:spacing w:line="360" w:lineRule="auto"/>
-        <w:ind w:left="1192" w:hanging="425"/>
-        <w:rPr>
-          <w:rFonts w:cs="Arial"/>
-        </w:rPr>
-      </w:pPr>
-      <w:r>
-        <w:rPr>
-          <w:rFonts w:cs="Arial"/>
-        </w:rPr>
-        <w:t>•</w:t>
-      </w:r>
-      <w:r>
-        <w:rPr>
-          <w:rFonts w:cs="Arial"/>
-        </w:rPr>
-        <w:tab/>
-        <w:t xml:space="preserve">Celular de contacto. </w:t>
-      </w:r>
-    </w:p>
-    <w:p>
-      <w:pPr>
-        <w:spacing w:line="360" w:lineRule="auto"/>
-        <w:ind w:left="1050" w:hanging="141"/>
-        <w:rPr>
-          <w:rFonts w:cs="Arial"/>
-        </w:rPr>
-      </w:pPr>
-      <w:r>
-        <w:rPr>
-          <w:rFonts w:cs="Arial"/>
-        </w:rPr>
-        <w:t>•</w:t>
-      </w:r>
-      <w:r>
-        <w:rPr>
-          <w:rFonts w:cs="Arial"/>
-        </w:rPr>
-        <w:tab/>
-        <w:t>Observaciones</w:t>
+        <w:rPr>
+          <w:rFonts w:cs="Arial"/>
+        </w:rPr>
+      </w:pPr>
+      <w:r>
+        <w:rPr>
+          <w:rFonts w:cs="Arial"/>
+        </w:rPr>
+        <w:t xml:space="preserve"> </w:t>
+      </w:r>
+      <w:r>
+        <w:rPr>
+          <w:rFonts w:cs="Arial"/>
+        </w:rPr>
+        <w:t>Fecha fin de mandato.</w:t>
       </w:r>
     </w:p>
     <w:p>
@@ -1223,28 +1199,6 @@
     <w:p>
       <w:pPr>
         <w:spacing w:line="360" w:lineRule="auto"/>
-        <w:ind w:left="1192" w:hanging="425"/>
-        <w:rPr>
-          <w:rFonts w:cs="Arial"/>
-        </w:rPr>
-      </w:pPr>
-      <w:r>
-        <w:rPr>
-          <w:rFonts w:cs="Arial"/>
-        </w:rPr>
-        <w:t>•</w:t>
-      </w:r>
-      <w:r>
-        <w:rPr>
-          <w:rFonts w:cs="Arial"/>
-        </w:rPr>
-        <w:tab/>
-        <w:t>Observaciones.</w:t>
-      </w:r>
-    </w:p>
-    <w:p>
-      <w:pPr>
-        <w:spacing w:line="360" w:lineRule="auto"/>
         <w:ind w:left="-84" w:firstLine="0"/>
         <w:rPr>
           <w:rFonts w:cs="Arial"/>
@@ -1262,7 +1216,7 @@
     <w:p>
       <w:pPr>
         <w:spacing w:line="360" w:lineRule="auto"/>
-        <w:ind w:left="1050" w:firstLine="0"/>
+        <w:ind w:left="708" w:firstLine="0"/>
         <w:rPr>
           <w:rFonts w:cs="Arial"/>
         </w:rPr>
@@ -1284,7 +1238,7 @@
     <w:p>
       <w:pPr>
         <w:spacing w:line="360" w:lineRule="auto"/>
-        <w:ind w:left="1050" w:firstLine="0"/>
+        <w:ind w:left="708" w:firstLine="0"/>
         <w:rPr>
           <w:rFonts w:cs="Arial"/>
         </w:rPr>
@@ -1306,7 +1260,7 @@
     <w:p>
       <w:pPr>
         <w:spacing w:line="360" w:lineRule="auto"/>
-        <w:ind w:left="1050" w:firstLine="0"/>
+        <w:ind w:left="708" w:firstLine="0"/>
         <w:rPr>
           <w:rFonts w:cs="Arial"/>
         </w:rPr>
@@ -1337,28 +1291,6 @@
           <w:rFonts w:cs="Arial"/>
         </w:rPr>
         <w:t xml:space="preserve"> cuenta corriente*</w:t>
-      </w:r>
-    </w:p>
-    <w:p>
-      <w:pPr>
-        <w:spacing w:line="360" w:lineRule="auto"/>
-        <w:ind w:left="1050" w:firstLine="0"/>
-        <w:rPr>
-          <w:rFonts w:cs="Arial"/>
-        </w:rPr>
-      </w:pPr>
-      <w:r>
-        <w:rPr>
-          <w:rFonts w:cs="Arial"/>
-        </w:rPr>
-        <w:t>•</w:t>
-      </w:r>
-      <w:r>
-        <w:rPr>
-          <w:rFonts w:cs="Arial"/>
-        </w:rPr>
-        <w:tab/>
-        <w:t>Observaciones</w:t>
       </w:r>
     </w:p>
     <w:p>
@@ -1432,13 +1364,28 @@
         <w:rPr>
           <w:rFonts w:cs="Arial"/>
         </w:rPr>
-        <w:t>, el usuario con perfil autorizado selecciona el tipo de entidad y a continuación debe ingresar el “código anterior de la entidad”</w:t>
-      </w:r>
-      <w:r>
-        <w:rPr>
-          <w:rFonts w:cs="Arial"/>
-        </w:rPr>
-        <w:t>.</w:t>
+        <w:t xml:space="preserve">, el usuario con perfil autorizado selecciona el tipo de entidad y a continuación debe ingresar el </w:t>
+      </w:r>
+      <w:r>
+        <w:rPr>
+          <w:rFonts w:cs="Arial"/>
+          <w:color w:val="FF0000"/>
+        </w:rPr>
+        <w:t xml:space="preserve">“código </w:t>
+      </w:r>
+      <w:r>
+        <w:rPr>
+          <w:rFonts w:cs="Arial"/>
+          <w:color w:val="FF0000"/>
+        </w:rPr>
+        <w:t>de liquidación</w:t>
+      </w:r>
+      <w:r>
+        <w:rPr>
+          <w:rFonts w:cs="Arial"/>
+          <w:color w:val="FF0000"/>
+        </w:rPr>
+        <w:t>”.</w:t>
       </w:r>
     </w:p>
     <w:p>
@@ -1574,57 +1521,74 @@
         <w:rPr>
           <w:rFonts w:cs="Arial"/>
         </w:rPr>
+        <w:t>El registro se guarda con la fecha actual del sistema como fecha y hora de alta.</w:t>
+      </w:r>
+    </w:p>
+    <w:p>
+      <w:pPr>
+        <w:spacing w:line="360" w:lineRule="auto"/>
+        <w:rPr>
+          <w:rFonts w:cs="Arial"/>
+        </w:rPr>
+      </w:pPr>
+    </w:p>
+    <w:p>
+      <w:pPr>
+        <w:spacing w:line="360" w:lineRule="auto"/>
+        <w:ind w:firstLine="0"/>
+        <w:rPr>
+          <w:rFonts w:cs="Arial"/>
+        </w:rPr>
+      </w:pPr>
+    </w:p>
+    <w:p>
+      <w:pPr>
+        <w:spacing w:line="360" w:lineRule="auto"/>
+        <w:ind w:firstLine="0"/>
+        <w:rPr>
+          <w:rFonts w:cs="Arial"/>
+          <w:u w:val="single"/>
+        </w:rPr>
+      </w:pPr>
+      <w:r>
+        <w:rPr>
+          <w:rFonts w:cs="Arial"/>
+          <w:u w:val="single"/>
+        </w:rPr>
+        <w:t>Anexo:</w:t>
+      </w:r>
+    </w:p>
+    <w:p>
+      <w:pPr>
+        <w:spacing w:line="360" w:lineRule="auto"/>
+        <w:ind w:firstLine="0"/>
+        <w:rPr>
+          <w:rFonts w:cs="Arial"/>
+        </w:rPr>
+      </w:pPr>
+      <w:r>
+        <w:rPr>
+          <w:rFonts w:cs="Arial"/>
+        </w:rPr>
+        <w:t>Para las próximas versiones que no exista la entidad, se considerará lo siguiente:</w:t>
+      </w:r>
+    </w:p>
+    <w:p>
+      <w:pPr>
+        <w:spacing w:line="360" w:lineRule="auto"/>
+        <w:ind w:left="360" w:firstLine="0"/>
+        <w:rPr>
+          <w:rFonts w:cs="Arial"/>
+          <w:u w:val="single"/>
+        </w:rPr>
+      </w:pPr>
+      <w:r>
+        <w:rPr>
+          <w:rFonts w:cs="Arial"/>
+          <w:u w:val="single"/>
+        </w:rPr>
         <w:lastRenderedPageBreak/>
-        <w:t>El registro se guarda con la fecha actual del sistema como fecha y hora de alta.</w:t>
-      </w:r>
-    </w:p>
-    <w:p>
-      <w:pPr>
-        <w:spacing w:line="360" w:lineRule="auto"/>
-        <w:rPr>
-          <w:rFonts w:cs="Arial"/>
-        </w:rPr>
-      </w:pPr>
-    </w:p>
-    <w:p>
-      <w:pPr>
-        <w:spacing w:line="360" w:lineRule="auto"/>
-        <w:ind w:firstLine="0"/>
-        <w:rPr>
-          <w:rFonts w:cs="Arial"/>
-        </w:rPr>
-      </w:pPr>
-    </w:p>
-    <w:p>
-      <w:pPr>
-        <w:spacing w:line="360" w:lineRule="auto"/>
-        <w:ind w:firstLine="0"/>
-        <w:rPr>
-          <w:rFonts w:cs="Arial"/>
-          <w:u w:val="single"/>
-        </w:rPr>
-      </w:pPr>
-      <w:r>
-        <w:rPr>
-          <w:rFonts w:cs="Arial"/>
-          <w:u w:val="single"/>
-        </w:rPr>
-        <w:t>Anexo:</w:t>
-      </w:r>
-    </w:p>
-    <w:p>
-      <w:pPr>
-        <w:spacing w:line="360" w:lineRule="auto"/>
-        <w:ind w:firstLine="0"/>
-        <w:rPr>
-          <w:rFonts w:cs="Arial"/>
-        </w:rPr>
-      </w:pPr>
-      <w:r>
-        <w:rPr>
-          <w:rFonts w:cs="Arial"/>
-        </w:rPr>
-        <w:t>Para las próximas versiones que no exista la entidad, se considerará lo siguiente:</w:t>
+        <w:t>Información Básica:</w:t>
       </w:r>
     </w:p>
     <w:p>
@@ -1683,14 +1647,7 @@
           <w:rFonts w:cs="Arial"/>
           <w:color w:val="1F497D" w:themeColor="text2"/>
         </w:rPr>
-        <w:t>Se genera un código nuevo de entidad – sin asociarlo al sistema anterior</w:t>
-      </w:r>
-      <w:r>
-        <w:rPr>
-          <w:rFonts w:cs="Arial"/>
-          <w:color w:val="1F497D" w:themeColor="text2"/>
-        </w:rPr>
-        <w:t xml:space="preserve"> para cuando se trate de entidades nuevas</w:t>
+        <w:t>Se genera un código nuevo de entidad – sin asociarlo al sistema anterior para cuando se trate de entidades nuevas</w:t>
       </w:r>
       <w:r>
         <w:rPr>
@@ -1725,14 +1682,7 @@
           <w:rFonts w:cs="Arial"/>
           <w:color w:val="1F497D" w:themeColor="text2"/>
         </w:rPr>
-        <w:t xml:space="preserve"> </w:t>
-      </w:r>
-      <w:r>
-        <w:rPr>
-          <w:rFonts w:cs="Arial"/>
-          <w:color w:val="1F497D" w:themeColor="text2"/>
-        </w:rPr>
-        <w:t>(a definir)</w:t>
+        <w:t xml:space="preserve"> (a definir)</w:t>
       </w:r>
     </w:p>
     <w:p>
@@ -1751,19 +1701,26 @@
         <w:rPr>
           <w:rFonts w:cs="Arial"/>
         </w:rPr>
-        <w:t>Se deberá identificar las altas correspondientes a la migración con las altas propiamente dicha</w:t>
-      </w:r>
-      <w:proofErr w:type="gramStart"/>
-      <w:r>
-        <w:rPr>
-          <w:rFonts w:cs="Arial"/>
-        </w:rPr>
-        <w:t>?</w:t>
-      </w:r>
-      <w:proofErr w:type="gramEnd"/>
-      <w:r>
-        <w:rPr>
-          <w:rFonts w:cs="Arial"/>
+        <w:t>Definir nomenclatura del código nuevo de entidad.</w:t>
+      </w:r>
+      <w:r>
+        <w:rPr>
+          <w:rFonts w:cs="Arial"/>
+          <w:color w:val="1F497D" w:themeColor="text2"/>
+        </w:rPr>
+        <w:t xml:space="preserve"> Nº de tipo de entidad </w:t>
+      </w:r>
+      <w:r>
+        <w:rPr>
+          <w:rFonts w:cs="Arial"/>
+          <w:color w:val="1F497D" w:themeColor="text2"/>
+        </w:rPr>
+        <w:t>–</w:t>
+      </w:r>
+      <w:r>
+        <w:rPr>
+          <w:rFonts w:cs="Arial"/>
+          <w:color w:val="1F497D" w:themeColor="text2"/>
         </w:rPr>
         <w:t xml:space="preserve"> </w:t>
       </w:r>
@@ -1772,7 +1729,79 @@
           <w:rFonts w:cs="Arial"/>
           <w:color w:val="1F497D" w:themeColor="text2"/>
         </w:rPr>
-        <w:t>No aplica.</w:t>
+        <w:t xml:space="preserve">Nº de entidad- </w:t>
+      </w:r>
+      <w:r>
+        <w:rPr>
+          <w:rFonts w:cs="Arial"/>
+          <w:color w:val="1F497D" w:themeColor="text2"/>
+        </w:rPr>
+        <w:t>(a confirmar)</w:t>
+      </w:r>
+    </w:p>
+    <w:p>
+      <w:pPr>
+        <w:pStyle w:val="Prrafodelista"/>
+        <w:spacing w:line="360" w:lineRule="auto"/>
+        <w:ind w:firstLine="0"/>
+        <w:rPr>
+          <w:rFonts w:cs="Arial"/>
+          <w:color w:val="1F497D" w:themeColor="text2"/>
+        </w:rPr>
+      </w:pPr>
+      <w:r>
+        <w:rPr>
+          <w:rFonts w:cs="Arial"/>
+          <w:color w:val="1F497D" w:themeColor="text2"/>
+        </w:rPr>
+        <w:t xml:space="preserve">Tipo de entidad justicia/ </w:t>
+      </w:r>
+      <w:proofErr w:type="spellStart"/>
+      <w:r>
+        <w:rPr>
+          <w:rFonts w:cs="Arial"/>
+          <w:color w:val="1F497D" w:themeColor="text2"/>
+        </w:rPr>
+        <w:t>Cba</w:t>
+      </w:r>
+      <w:proofErr w:type="spellEnd"/>
+      <w:r>
+        <w:rPr>
+          <w:rFonts w:cs="Arial"/>
+          <w:color w:val="1F497D" w:themeColor="text2"/>
+        </w:rPr>
+        <w:t xml:space="preserve">, nación y otras jurisdicciones </w:t>
+      </w:r>
+    </w:p>
+    <w:p>
+      <w:pPr>
+        <w:pStyle w:val="Prrafodelista"/>
+        <w:spacing w:line="360" w:lineRule="auto"/>
+        <w:ind w:firstLine="0"/>
+        <w:rPr>
+          <w:rFonts w:cs="Arial"/>
+        </w:rPr>
+      </w:pPr>
+      <w:r>
+        <w:rPr>
+          <w:rFonts w:cs="Arial"/>
+          <w:color w:val="1F497D" w:themeColor="text2"/>
+        </w:rPr>
+        <w:t xml:space="preserve">Ejemplo 006-00400 </w:t>
+      </w:r>
+      <w:r>
+        <w:rPr>
+          <w:rFonts w:cs="Arial"/>
+          <w:color w:val="1F497D" w:themeColor="text2"/>
+        </w:rPr>
+        <w:sym w:font="Wingdings" w:char="F0E0"/>
+      </w:r>
+      <w:r>
+        <w:rPr>
+          <w:rFonts w:cs="Arial"/>
+          <w:color w:val="1F497D" w:themeColor="text2"/>
+        </w:rPr>
+        <w:t xml:space="preserve"> a confirmar</w:t>
       </w:r>
     </w:p>
     <w:p>
@@ -1787,111 +1816,67 @@
           <w:rFonts w:cs="Arial"/>
         </w:rPr>
       </w:pPr>
-      <w:r>
-        <w:rPr>
-          <w:rFonts w:cs="Arial"/>
-        </w:rPr>
-        <w:t>Definir nomenclatura del código nuevo de entidad.</w:t>
+      <w:proofErr w:type="spellStart"/>
+      <w:r>
+        <w:rPr>
+          <w:rFonts w:cs="Arial"/>
+        </w:rPr>
+        <w:t>Info</w:t>
+      </w:r>
+      <w:proofErr w:type="spellEnd"/>
+      <w:r>
+        <w:rPr>
+          <w:rFonts w:cs="Arial"/>
+        </w:rPr>
+        <w:t xml:space="preserve"> bancaria, a que se refiere con niveles</w:t>
+      </w:r>
+      <w:proofErr w:type="gramStart"/>
+      <w:r>
+        <w:rPr>
+          <w:rFonts w:cs="Arial"/>
+        </w:rPr>
+        <w:t>?</w:t>
+      </w:r>
+      <w:proofErr w:type="gramEnd"/>
+      <w:r>
+        <w:rPr>
+          <w:rFonts w:cs="Arial"/>
+        </w:rPr>
+        <w:t xml:space="preserve"> Gustavo Revenga?</w:t>
+      </w:r>
+      <w:r>
+        <w:rPr>
+          <w:rFonts w:cs="Arial"/>
+        </w:rPr>
+        <w:t xml:space="preserve">- </w:t>
       </w:r>
       <w:r>
         <w:rPr>
           <w:rFonts w:cs="Arial"/>
           <w:color w:val="1F497D" w:themeColor="text2"/>
         </w:rPr>
-        <w:t xml:space="preserve"> Nº de tipo de entidad </w:t>
+        <w:t>se refiere al</w:t>
       </w:r>
       <w:r>
         <w:rPr>
           <w:rFonts w:cs="Arial"/>
           <w:color w:val="1F497D" w:themeColor="text2"/>
         </w:rPr>
-        <w:t>–</w:t>
+        <w:t xml:space="preserve"> rol para la edición del n</w:t>
       </w:r>
       <w:r>
         <w:rPr>
           <w:rFonts w:cs="Arial"/>
           <w:color w:val="1F497D" w:themeColor="text2"/>
         </w:rPr>
-        <w:t xml:space="preserve"> </w:t>
+        <w:t>ú</w:t>
       </w:r>
       <w:r>
         <w:rPr>
           <w:rFonts w:cs="Arial"/>
           <w:color w:val="1F497D" w:themeColor="text2"/>
         </w:rPr>
-        <w:t xml:space="preserve">Nº de entidad- </w:t>
-      </w:r>
-      <w:r>
-        <w:rPr>
-          <w:rFonts w:cs="Arial"/>
-          <w:color w:val="1F497D" w:themeColor="text2"/>
-        </w:rPr>
-        <w:t>(a confirmar)</w:t>
-      </w:r>
-    </w:p>
-    <w:p>
-      <w:pPr>
-        <w:pStyle w:val="Prrafodelista"/>
-        <w:spacing w:line="360" w:lineRule="auto"/>
-        <w:ind w:firstLine="0"/>
-        <w:rPr>
-          <w:rFonts w:cs="Arial"/>
-          <w:color w:val="1F497D" w:themeColor="text2"/>
-        </w:rPr>
-      </w:pPr>
-      <w:r>
-        <w:rPr>
-          <w:rFonts w:cs="Arial"/>
-          <w:color w:val="1F497D" w:themeColor="text2"/>
-        </w:rPr>
-        <w:t xml:space="preserve">Tipo de entidad justicia/ </w:t>
-      </w:r>
-      <w:proofErr w:type="spellStart"/>
-      <w:r>
-        <w:rPr>
-          <w:rFonts w:cs="Arial"/>
-          <w:color w:val="1F497D" w:themeColor="text2"/>
-        </w:rPr>
-        <w:t>Cba</w:t>
-      </w:r>
-      <w:proofErr w:type="spellEnd"/>
-      <w:r>
-        <w:rPr>
-          <w:rFonts w:cs="Arial"/>
-          <w:color w:val="1F497D" w:themeColor="text2"/>
-        </w:rPr>
-        <w:t xml:space="preserve">, nación y otras jurisdicciones </w:t>
-      </w:r>
-    </w:p>
-    <w:p>
-      <w:pPr>
-        <w:pStyle w:val="Prrafodelista"/>
-        <w:spacing w:line="360" w:lineRule="auto"/>
-        <w:ind w:firstLine="0"/>
-        <w:rPr>
-          <w:rFonts w:cs="Arial"/>
-        </w:rPr>
-      </w:pPr>
-      <w:r>
-        <w:rPr>
-          <w:rFonts w:cs="Arial"/>
-          <w:color w:val="1F497D" w:themeColor="text2"/>
-        </w:rPr>
-        <w:t xml:space="preserve">Ejemplo 006-00400 </w:t>
-      </w:r>
-      <w:r>
-        <w:rPr>
-          <w:rFonts w:cs="Arial"/>
-          <w:color w:val="1F497D" w:themeColor="text2"/>
-        </w:rPr>
-        <w:sym w:font="Wingdings" w:char="F0E0"/>
-      </w:r>
-      <w:r>
-        <w:rPr>
-          <w:rFonts w:cs="Arial"/>
-          <w:color w:val="1F497D" w:themeColor="text2"/>
-        </w:rPr>
-        <w:t xml:space="preserve"> a confirmar</w:t>
+        <w:t>mero de CBU</w:t>
       </w:r>
     </w:p>
     <w:p>
@@ -1902,71 +1887,43 @@
           <w:numId w:val="3"/>
         </w:numPr>
         <w:spacing w:line="360" w:lineRule="auto"/>
-        <w:rPr>
-          <w:rFonts w:cs="Arial"/>
-        </w:rPr>
-      </w:pPr>
-      <w:proofErr w:type="spellStart"/>
-      <w:r>
-        <w:rPr>
-          <w:rFonts w:cs="Arial"/>
-        </w:rPr>
-        <w:t>Info</w:t>
-      </w:r>
-      <w:proofErr w:type="spellEnd"/>
-      <w:r>
-        <w:rPr>
-          <w:rFonts w:cs="Arial"/>
-        </w:rPr>
-        <w:t xml:space="preserve"> bancaria, a que se refiere con niveles</w:t>
-      </w:r>
-      <w:proofErr w:type="gramStart"/>
-      <w:r>
-        <w:rPr>
-          <w:rFonts w:cs="Arial"/>
-        </w:rPr>
-        <w:t>?</w:t>
-      </w:r>
-      <w:proofErr w:type="gramEnd"/>
-      <w:r>
-        <w:rPr>
-          <w:rFonts w:cs="Arial"/>
-        </w:rPr>
-        <w:t xml:space="preserve"> Gustavo Revenga?</w:t>
-      </w:r>
-      <w:r>
-        <w:rPr>
-          <w:rFonts w:cs="Arial"/>
-        </w:rPr>
-        <w:t xml:space="preserve">- </w:t>
-      </w:r>
-      <w:r>
+        <w:ind w:left="360"/>
         <w:rPr>
           <w:rFonts w:cs="Arial"/>
           <w:color w:val="1F497D" w:themeColor="text2"/>
         </w:rPr>
-        <w:t>se refiere al</w:t>
+      </w:pPr>
+      <w:r>
+        <w:rPr>
+          <w:rFonts w:cs="Arial"/>
+        </w:rPr>
+        <w:t>Consultar mail punto 10.</w:t>
+      </w:r>
+      <w:r>
+        <w:rPr>
+          <w:rFonts w:cs="Arial"/>
+        </w:rPr>
+        <w:t xml:space="preserve"> </w:t>
+      </w:r>
+      <w:r>
+        <w:rPr>
+          <w:rFonts w:cs="Arial"/>
+        </w:rPr>
+        <w:t xml:space="preserve">Alertas: </w:t>
       </w:r>
       <w:r>
         <w:rPr>
           <w:rFonts w:cs="Arial"/>
           <w:color w:val="1F497D" w:themeColor="text2"/>
         </w:rPr>
-        <w:t xml:space="preserve"> rol para la edición del n</w:t>
+        <w:t>cuando pasa un año seis meses de la fecha de ultimo balance y el vencimiento de la autoridad</w:t>
       </w:r>
       <w:r>
         <w:rPr>
           <w:rFonts w:cs="Arial"/>
           <w:color w:val="1F497D" w:themeColor="text2"/>
         </w:rPr>
-        <w:t>ú</w:t>
-      </w:r>
-      <w:r>
-        <w:rPr>
-          <w:rFonts w:cs="Arial"/>
-          <w:color w:val="1F497D" w:themeColor="text2"/>
-        </w:rPr>
-        <w:t>mero de CBU</w:t>
+        <w:t xml:space="preserve"> </w:t>
       </w:r>
     </w:p>
     <w:p>
@@ -1977,6 +1934,7 @@
           <w:numId w:val="3"/>
         </w:numPr>
         <w:spacing w:line="360" w:lineRule="auto"/>
+        <w:ind w:left="360"/>
         <w:rPr>
           <w:rFonts w:cs="Arial"/>
           <w:color w:val="1F497D" w:themeColor="text2"/>
@@ -1986,8 +1944,16 @@
         <w:rPr>
           <w:rFonts w:cs="Arial"/>
         </w:rPr>
-        <w:t>Consultar mail punto 10.</w:t>
-      </w:r>
+        <w:t>Cual es la utilidad de la agenda</w:t>
+      </w:r>
+      <w:proofErr w:type="gramStart"/>
+      <w:r>
+        <w:rPr>
+          <w:rFonts w:cs="Arial"/>
+        </w:rPr>
+        <w:t>?</w:t>
+      </w:r>
+      <w:proofErr w:type="gramEnd"/>
       <w:r>
         <w:rPr>
           <w:rFonts w:cs="Arial"/>
@@ -1997,15 +1963,140 @@
       <w:r>
         <w:rPr>
           <w:rFonts w:cs="Arial"/>
-        </w:rPr>
-        <w:t xml:space="preserve">Alertas: </w:t>
-      </w:r>
-      <w:r>
-        <w:rPr>
-          <w:rFonts w:cs="Arial"/>
           <w:color w:val="1F497D" w:themeColor="text2"/>
         </w:rPr>
-        <w:t>cuando pasa un año seis meses de la fecha de ultimo balance y el vencimiento de la autoridad</w:t>
+        <w:t xml:space="preserve">Calendario y posibilidad de observación- </w:t>
+      </w:r>
+      <w:r>
+        <w:rPr>
+          <w:rFonts w:cs="Arial"/>
+          <w:color w:val="1F497D" w:themeColor="text2"/>
+        </w:rPr>
+        <w:t>agendando lo que se notificó a las entidades con ale</w:t>
+      </w:r>
+      <w:r>
+        <w:rPr>
+          <w:rFonts w:cs="Arial"/>
+          <w:color w:val="1F497D" w:themeColor="text2"/>
+        </w:rPr>
+        <w:t>r</w:t>
+      </w:r>
+      <w:r>
+        <w:rPr>
+          <w:rFonts w:cs="Arial"/>
+          <w:color w:val="1F497D" w:themeColor="text2"/>
+        </w:rPr>
+        <w:t>tas por vencimiento.</w:t>
+      </w:r>
+      <w:r>
+        <w:rPr>
+          <w:rFonts w:cs="Arial"/>
+          <w:color w:val="1F497D" w:themeColor="text2"/>
+        </w:rPr>
+        <w:t xml:space="preserve"> </w:t>
+      </w:r>
+      <w:r>
+        <w:rPr>
+          <w:rFonts w:cs="Arial"/>
+          <w:color w:val="1F497D" w:themeColor="text2"/>
+        </w:rPr>
+        <w:t xml:space="preserve"> </w:t>
+      </w:r>
+    </w:p>
+    <w:p>
+      <w:pPr>
+        <w:spacing w:line="360" w:lineRule="auto"/>
+        <w:ind w:left="360" w:firstLine="0"/>
+        <w:rPr>
+          <w:rFonts w:cs="Arial"/>
+          <w:color w:val="1F497D" w:themeColor="text2"/>
+        </w:rPr>
+      </w:pPr>
+      <w:r>
+        <w:rPr>
+          <w:rFonts w:cs="Arial"/>
+          <w:color w:val="1F497D" w:themeColor="text2"/>
+        </w:rPr>
+        <w:t xml:space="preserve">Debe contar un año para Tipo de Actualización: INAES – IPJ - Superintendencia Salud   y 100 años para </w:t>
+      </w:r>
+      <w:proofErr w:type="spellStart"/>
+      <w:r>
+        <w:rPr>
+          <w:rFonts w:cs="Arial"/>
+          <w:color w:val="1F497D" w:themeColor="text2"/>
+        </w:rPr>
+        <w:t>Min.Trabajo</w:t>
+      </w:r>
+      <w:proofErr w:type="spellEnd"/>
+      <w:r>
+        <w:rPr>
+          <w:rFonts w:cs="Arial"/>
+          <w:color w:val="1F497D" w:themeColor="text2"/>
+        </w:rPr>
+        <w:t>. Cuando esta vencida actualización debe mostrar cartel que indique esto y en agenda mostrar que esta vencida matrícula (no traba operaciones – solo muestra)</w:t>
+      </w:r>
+      <w:r>
+        <w:rPr>
+          <w:rFonts w:cs="Arial"/>
+          <w:color w:val="1F497D" w:themeColor="text2"/>
+        </w:rPr>
+        <w:t xml:space="preserve">. </w:t>
+      </w:r>
+      <w:r>
+        <w:rPr>
+          <w:rFonts w:cs="Arial"/>
+          <w:color w:val="1F497D" w:themeColor="text2"/>
+        </w:rPr>
+        <w:t>Entonces agenda muestra dos estados</w:t>
+      </w:r>
+      <w:r>
+        <w:rPr>
+          <w:rFonts w:cs="Arial"/>
+          <w:color w:val="1F497D" w:themeColor="text2"/>
+        </w:rPr>
+        <w:t xml:space="preserve">: </w:t>
+      </w:r>
+      <w:r>
+        <w:rPr>
+          <w:rFonts w:cs="Arial"/>
+          <w:color w:val="1F497D" w:themeColor="text2"/>
+        </w:rPr>
+        <w:t>Actualización vigente</w:t>
+      </w:r>
+      <w:r>
+        <w:rPr>
+          <w:rFonts w:cs="Arial"/>
+          <w:color w:val="1F497D" w:themeColor="text2"/>
+        </w:rPr>
+        <w:t xml:space="preserve">, </w:t>
+      </w:r>
+      <w:r>
+        <w:rPr>
+          <w:rFonts w:cs="Arial"/>
+          <w:color w:val="1F497D" w:themeColor="text2"/>
+        </w:rPr>
+        <w:t>Actualización vencida en letra roja</w:t>
+      </w:r>
+      <w:r>
+        <w:rPr>
+          <w:rFonts w:cs="Arial"/>
+          <w:color w:val="1F497D" w:themeColor="text2"/>
+        </w:rPr>
+        <w:t xml:space="preserve">. </w:t>
+      </w:r>
+      <w:r>
+        <w:rPr>
+          <w:rFonts w:ascii="Arial" w:hAnsi="Arial" w:cs="Arial"/>
+          <w:color w:val="1F497D" w:themeColor="text2"/>
+        </w:rPr>
+        <w:t>→</w:t>
+      </w:r>
+      <w:r>
+        <w:rPr>
+          <w:rFonts w:cs="Arial"/>
+          <w:color w:val="1F497D" w:themeColor="text2"/>
+        </w:rPr>
+        <w:t xml:space="preserve"> ALERTAS</w:t>
       </w:r>
     </w:p>
     <w:p>
@@ -2018,63 +2109,19 @@
         <w:spacing w:line="360" w:lineRule="auto"/>
         <w:rPr>
           <w:rFonts w:cs="Arial"/>
-          <w:color w:val="1F497D" w:themeColor="text2"/>
-        </w:rPr>
-      </w:pPr>
-      <w:r>
-        <w:rPr>
-          <w:rFonts w:cs="Arial"/>
-        </w:rPr>
-        <w:t>Cual es la utilidad de la agenda</w:t>
-      </w:r>
-      <w:proofErr w:type="gramStart"/>
-      <w:r>
-        <w:rPr>
-          <w:rFonts w:cs="Arial"/>
-        </w:rPr>
-        <w:t>?</w:t>
-      </w:r>
-      <w:proofErr w:type="gramEnd"/>
-      <w:r>
-        <w:rPr>
-          <w:rFonts w:cs="Arial"/>
-        </w:rPr>
-        <w:t xml:space="preserve"> </w:t>
-      </w:r>
-      <w:r>
-        <w:rPr>
-          <w:rFonts w:cs="Arial"/>
-          <w:color w:val="1F497D" w:themeColor="text2"/>
-        </w:rPr>
-        <w:t xml:space="preserve">Calendario y posibilidad de observación- </w:t>
-      </w:r>
-      <w:r>
-        <w:rPr>
-          <w:rFonts w:cs="Arial"/>
-          <w:color w:val="1F497D" w:themeColor="text2"/>
-        </w:rPr>
-        <w:t>agendando lo que se notificó a las entidades con ale</w:t>
-      </w:r>
-      <w:r>
-        <w:rPr>
-          <w:rFonts w:cs="Arial"/>
-          <w:color w:val="1F497D" w:themeColor="text2"/>
-        </w:rPr>
-        <w:t>r</w:t>
-      </w:r>
-      <w:r>
-        <w:rPr>
-          <w:rFonts w:cs="Arial"/>
-          <w:color w:val="1F497D" w:themeColor="text2"/>
-        </w:rPr>
-        <w:t>tas por vencimiento.</w:t>
-      </w:r>
-      <w:r>
-        <w:rPr>
-          <w:rFonts w:cs="Arial"/>
-          <w:color w:val="1F497D" w:themeColor="text2"/>
-        </w:rPr>
-        <w:t xml:space="preserve"> </w:t>
+        </w:rPr>
+      </w:pPr>
+      <w:r>
+        <w:rPr>
+          <w:rFonts w:cs="Arial"/>
+        </w:rPr>
+        <w:t xml:space="preserve">Tener en cuenta fecha de vencimiento de contrato/convenio con la entidad para su validación por </w:t>
+      </w:r>
+      <w:r>
+        <w:rPr>
+          <w:rFonts w:cs="Arial"/>
+        </w:rPr>
+        <w:t>sistema. Alerta.</w:t>
       </w:r>
     </w:p>
     <w:p>
@@ -2093,13 +2140,7 @@
         <w:rPr>
           <w:rFonts w:cs="Arial"/>
         </w:rPr>
-        <w:t xml:space="preserve">Tener en cuenta fecha de vencimiento de contrato/convenio con la entidad para su validación por </w:t>
-      </w:r>
-      <w:r>
-        <w:rPr>
-          <w:rFonts w:cs="Arial"/>
-        </w:rPr>
-        <w:t>sistema. Alerta.</w:t>
+        <w:t>Definir el procedimiento de validación de datos desde CIDI. (Validar con desarrollo)</w:t>
       </w:r>
     </w:p>
     <w:p>
@@ -2118,7 +2159,7 @@
         <w:rPr>
           <w:rFonts w:cs="Arial"/>
         </w:rPr>
-        <w:t>Definir el procedimiento de validación de datos desde CIDI. (Validar con desarrollo)</w:t>
+        <w:t>Revisar tema perfiles/roles (entidad)</w:t>
       </w:r>
     </w:p>
     <w:p>
@@ -2137,7 +2178,28 @@
         <w:rPr>
           <w:rFonts w:cs="Arial"/>
         </w:rPr>
-        <w:t>Revisar tema perfiles/roles (entidad)</w:t>
+        <w:t>Se deberá identificar las altas correspondientes a la migración con las altas propiamente dicha</w:t>
+      </w:r>
+      <w:proofErr w:type="gramStart"/>
+      <w:r>
+        <w:rPr>
+          <w:rFonts w:cs="Arial"/>
+        </w:rPr>
+        <w:t>?</w:t>
+      </w:r>
+      <w:proofErr w:type="gramEnd"/>
+      <w:r>
+        <w:rPr>
+          <w:rFonts w:cs="Arial"/>
+        </w:rPr>
+        <w:t xml:space="preserve"> </w:t>
+      </w:r>
+      <w:r>
+        <w:rPr>
+          <w:rFonts w:cs="Arial"/>
+          <w:color w:val="1F497D" w:themeColor="text2"/>
+        </w:rPr>
+        <w:t>No aplica.</w:t>
       </w:r>
     </w:p>
     <w:p>
@@ -2153,52 +2215,7 @@
           <w:color w:val="1F497D" w:themeColor="text2"/>
         </w:rPr>
       </w:pPr>
-      <w:r>
-        <w:rPr>
-          <w:rFonts w:cs="Arial"/>
-          <w:color w:val="1F497D" w:themeColor="text2"/>
-        </w:rPr>
-        <w:t xml:space="preserve">Vencimiento INAES de </w:t>
-      </w:r>
-      <w:proofErr w:type="gramStart"/>
-      <w:r>
-        <w:rPr>
-          <w:rFonts w:cs="Arial"/>
-          <w:color w:val="1F497D" w:themeColor="text2"/>
-        </w:rPr>
-        <w:t>ultima</w:t>
-      </w:r>
-      <w:proofErr w:type="gramEnd"/>
-      <w:r>
-        <w:rPr>
-          <w:rFonts w:cs="Arial"/>
-          <w:color w:val="1F497D" w:themeColor="text2"/>
-        </w:rPr>
-        <w:t xml:space="preserve"> verificación.</w:t>
-      </w:r>
-      <w:r>
-        <w:rPr>
-          <w:rFonts w:cs="Arial"/>
-          <w:color w:val="1F497D" w:themeColor="text2"/>
-        </w:rPr>
-        <w:t xml:space="preserve"> (revisar)</w:t>
-      </w:r>
-    </w:p>
-    <w:p/>
-    <w:p/>
-    <w:p/>
-    <w:p/>
-    <w:p/>
-    <w:p/>
-    <w:p/>
-    <w:p/>
-    <w:p/>
-    <w:p/>
-    <w:p/>
-    <w:p/>
-    <w:p/>
-    <w:p/>
-    <w:p/>
+    </w:p>
     <w:p/>
     <w:p/>
     <w:p/>
@@ -2264,6 +2281,8 @@
                 <w:rFonts w:ascii="Trebuchet MS" w:hAnsi="Trebuchet MS" w:cs="Arial"/>
               </w:rPr>
             </w:pPr>
+            <w:bookmarkStart w:id="0" w:name="_GoBack"/>
+            <w:bookmarkEnd w:id="0"/>
             <w:r>
               <w:rPr>
                 <w:rFonts w:ascii="Trebuchet MS" w:hAnsi="Trebuchet MS" w:cs="Arial"/>
@@ -3092,11 +3111,9 @@
           <w:u w:val="single"/>
         </w:rPr>
       </w:pPr>
-      <w:bookmarkStart w:id="0" w:name="_Toc321571133"/>
-      <w:bookmarkStart w:id="1" w:name="_GoBack"/>
-      <w:bookmarkEnd w:id="1"/>
-    </w:p>
-    <w:bookmarkEnd w:id="0"/>
+      <w:bookmarkStart w:id="1" w:name="_Toc321571133"/>
+    </w:p>
+    <w:bookmarkEnd w:id="1"/>
     <w:p>
       <w:pPr>
         <w:spacing w:line="360" w:lineRule="auto"/>
@@ -3278,7 +3295,6 @@
           <w:lang w:val="es-AR" w:eastAsia="es-AR"/>
           <w14:ligatures w14:val="standardContextual"/>
         </w:rPr>
-        <w:lastRenderedPageBreak/>
         <w:drawing>
           <wp:inline distT="0" distB="0" distL="0" distR="0" wp14:anchorId="22F0A72E" wp14:editId="054A50C1">
             <wp:extent cx="6026785" cy="5514340"/>
@@ -3473,7 +3489,6 @@
           <w:lang w:val="es-AR" w:eastAsia="es-AR"/>
           <w14:ligatures w14:val="standardContextual"/>
         </w:rPr>
-        <w:lastRenderedPageBreak/>
         <w:drawing>
           <wp:inline distT="0" distB="0" distL="0" distR="0" wp14:anchorId="0F08A2B4" wp14:editId="59569BC5">
             <wp:extent cx="6026785" cy="4793615"/>
@@ -3703,7 +3718,6 @@
           <w:lang w:val="es-AR" w:eastAsia="es-AR"/>
           <w14:ligatures w14:val="standardContextual"/>
         </w:rPr>
-        <w:lastRenderedPageBreak/>
         <w:drawing>
           <wp:inline distT="0" distB="0" distL="0" distR="0" wp14:anchorId="6AA2C03C" wp14:editId="00B5BEAD">
             <wp:extent cx="6033770" cy="3408045"/>
@@ -3942,7 +3956,6 @@
           <w:lang w:val="es-AR" w:eastAsia="es-AR"/>
           <w14:ligatures w14:val="standardContextual"/>
         </w:rPr>
-        <w:lastRenderedPageBreak/>
         <w:drawing>
           <wp:inline distT="0" distB="0" distL="0" distR="0" wp14:anchorId="0DD8CEE4" wp14:editId="5185CB3B">
             <wp:extent cx="6026785" cy="2798445"/>
@@ -4173,7 +4186,6 @@
           <w:bCs/>
           <w:color w:val="auto"/>
         </w:rPr>
-        <w:lastRenderedPageBreak/>
         <w:t>Elementos del prototipo</w:t>
       </w:r>
     </w:p>
@@ -5852,7 +5864,6 @@
           <w:sz w:val="22"/>
           <w:lang w:val="es-AR"/>
         </w:rPr>
-        <w:lastRenderedPageBreak/>
         <w:t>Tabla_auditoría</w:t>
       </w:r>
       <w:proofErr w:type="spellEnd"/>
@@ -6713,7 +6724,7 @@
         <w:sz w:val="16"/>
         <w:szCs w:val="16"/>
       </w:rPr>
-      <w:t>4</w:t>
+      <w:t>5</w:t>
     </w:r>
     <w:r>
       <w:rPr>
@@ -6768,7 +6779,7 @@
         <w:sz w:val="16"/>
         <w:szCs w:val="16"/>
       </w:rPr>
-      <w:t>12</w:t>
+      <w:t>11</w:t>
     </w:r>
     <w:r>
       <w:rPr>
@@ -6867,7 +6878,7 @@
             </wp:anchor>
           </w:drawing>
         </mc:Choice>
-        <mc:Fallback xmlns:w16se="http://schemas.microsoft.com/office/word/2015/wordml/symex" xmlns:w16sdtdh="http://schemas.microsoft.com/office/word/2020/wordml/sdtdatahash" xmlns:w16du="http://schemas.microsoft.com/office/word/2023/wordml/word16du" xmlns:w16="http://schemas.microsoft.com/office/word/2018/wordml" xmlns:w16cid="http://schemas.microsoft.com/office/word/2016/wordml/cid" xmlns:w16cex="http://schemas.microsoft.com/office/word/2018/wordml/cex" xmlns:w15="http://schemas.microsoft.com/office/word/2012/wordml" xmlns:oel="http://schemas.microsoft.com/office/2019/extlst" xmlns:am3d="http://schemas.microsoft.com/office/drawing/2017/model3d" xmlns:aink="http://schemas.microsoft.com/office/drawing/2016/ink" xmlns:cx8="http://schemas.microsoft.com/office/drawing/2016/5/14/chartex" xmlns:cx7="http://schemas.microsoft.com/office/drawing/2016/5/13/chartex" xmlns:cx6="http://schemas.microsoft.com/office/drawing/2016/5/12/chartex" xmlns:cx5="http://schemas.microsoft.com/office/drawing/2016/5/11/chartex" xmlns:cx4="http://schemas.microsoft.com/office/drawing/2016/5/10/chartex" xmlns:cx3="http://schemas.microsoft.com/office/drawing/2016/5/9/chartex" xmlns:cx2="http://schemas.microsoft.com/office/drawing/2015/10/21/chartex" xmlns:cx1="http://schemas.microsoft.com/office/drawing/2015/9/8/chartex" xmlns:cx="http://schemas.microsoft.com/office/drawing/2014/chartex">
+        <mc:Fallback xmlns:cx="http://schemas.microsoft.com/office/drawing/2014/chartex" xmlns:cx1="http://schemas.microsoft.com/office/drawing/2015/9/8/chartex" xmlns:cx2="http://schemas.microsoft.com/office/drawing/2015/10/21/chartex" xmlns:cx3="http://schemas.microsoft.com/office/drawing/2016/5/9/chartex" xmlns:cx4="http://schemas.microsoft.com/office/drawing/2016/5/10/chartex" xmlns:cx5="http://schemas.microsoft.com/office/drawing/2016/5/11/chartex" xmlns:cx6="http://schemas.microsoft.com/office/drawing/2016/5/12/chartex" xmlns:cx7="http://schemas.microsoft.com/office/drawing/2016/5/13/chartex" xmlns:cx8="http://schemas.microsoft.com/office/drawing/2016/5/14/chartex" xmlns:aink="http://schemas.microsoft.com/office/drawing/2016/ink" xmlns:am3d="http://schemas.microsoft.com/office/drawing/2017/model3d" xmlns:oel="http://schemas.microsoft.com/office/2019/extlst" xmlns:w15="http://schemas.microsoft.com/office/word/2012/wordml" xmlns:w16cex="http://schemas.microsoft.com/office/word/2018/wordml/cex" xmlns:w16cid="http://schemas.microsoft.com/office/word/2016/wordml/cid" xmlns:w16="http://schemas.microsoft.com/office/word/2018/wordml" xmlns:w16du="http://schemas.microsoft.com/office/word/2023/wordml/word16du" xmlns:w16sdtdh="http://schemas.microsoft.com/office/word/2020/wordml/sdtdatahash" xmlns:w16se="http://schemas.microsoft.com/office/word/2015/wordml/symex">
           <w:pict>
             <v:line w14:anchorId="43F9B7A9" id="2 Conector recto" o:spid="_x0000_s1026" style="position:absolute;z-index:251663360;visibility:visible;mso-wrap-style:square;mso-wrap-distance-left:9pt;mso-wrap-distance-top:0;mso-wrap-distance-right:9pt;mso-wrap-distance-bottom:0;mso-position-horizontal:absolute;mso-position-horizontal-relative:text;mso-position-vertical:absolute;mso-position-vertical-relative:text" from="-.6pt,44.85pt" to="459.75pt,44.85pt" o:gfxdata="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" strokecolor="#4579b8 [3044]"/>
           </w:pict>
@@ -7177,6 +7188,119 @@
     </w:lvl>
   </w:abstractNum>
   <w:abstractNum w:abstractNumId="1">
+    <w:nsid w:val="0B5F7FBE"/>
+    <w:multiLevelType w:val="hybridMultilevel"/>
+    <w:tmpl w:val="D87EDEBA"/>
+    <w:lvl w:ilvl="0" w:tplc="2C0A0001">
+      <w:start w:val="1"/>
+      <w:numFmt w:val="bullet"/>
+      <w:lvlText w:val=""/>
+      <w:lvlJc w:val="left"/>
+      <w:pPr>
+        <w:ind w:left="1127" w:hanging="360"/>
+      </w:pPr>
+      <w:rPr>
+        <w:rFonts w:ascii="Symbol" w:hAnsi="Symbol" w:hint="default"/>
+      </w:rPr>
+    </w:lvl>
+    <w:lvl w:ilvl="1" w:tplc="2C0A0003" w:tentative="1">
+      <w:start w:val="1"/>
+      <w:numFmt w:val="bullet"/>
+      <w:lvlText w:val="o"/>
+      <w:lvlJc w:val="left"/>
+      <w:pPr>
+        <w:ind w:left="1847" w:hanging="360"/>
+      </w:pPr>
+      <w:rPr>
+        <w:rFonts w:ascii="Courier New" w:hAnsi="Courier New" w:cs="Courier New" w:hint="default"/>
+      </w:rPr>
+    </w:lvl>
+    <w:lvl w:ilvl="2" w:tplc="2C0A0005" w:tentative="1">
+      <w:start w:val="1"/>
+      <w:numFmt w:val="bullet"/>
+      <w:lvlText w:val=""/>
+      <w:lvlJc w:val="left"/>
+      <w:pPr>
+        <w:ind w:left="2567" w:hanging="360"/>
+      </w:pPr>
+      <w:rPr>
+        <w:rFonts w:ascii="Wingdings" w:hAnsi="Wingdings" w:hint="default"/>
+      </w:rPr>
+    </w:lvl>
+    <w:lvl w:ilvl="3" w:tplc="2C0A0001" w:tentative="1">
+      <w:start w:val="1"/>
+      <w:numFmt w:val="bullet"/>
+      <w:lvlText w:val=""/>
+      <w:lvlJc w:val="left"/>
+      <w:pPr>
+        <w:ind w:left="3287" w:hanging="360"/>
+      </w:pPr>
+      <w:rPr>
+        <w:rFonts w:ascii="Symbol" w:hAnsi="Symbol" w:hint="default"/>
+      </w:rPr>
+    </w:lvl>
+    <w:lvl w:ilvl="4" w:tplc="2C0A0003" w:tentative="1">
+      <w:start w:val="1"/>
+      <w:numFmt w:val="bullet"/>
+      <w:lvlText w:val="o"/>
+      <w:lvlJc w:val="left"/>
+      <w:pPr>
+        <w:ind w:left="4007" w:hanging="360"/>
+      </w:pPr>
+      <w:rPr>
+        <w:rFonts w:ascii="Courier New" w:hAnsi="Courier New" w:cs="Courier New" w:hint="default"/>
+      </w:rPr>
+    </w:lvl>
+    <w:lvl w:ilvl="5" w:tplc="2C0A0005" w:tentative="1">
+      <w:start w:val="1"/>
+      <w:numFmt w:val="bullet"/>
+      <w:lvlText w:val=""/>
+      <w:lvlJc w:val="left"/>
+      <w:pPr>
+        <w:ind w:left="4727" w:hanging="360"/>
+      </w:pPr>
+      <w:rPr>
+        <w:rFonts w:ascii="Wingdings" w:hAnsi="Wingdings" w:hint="default"/>
+      </w:rPr>
+    </w:lvl>
+    <w:lvl w:ilvl="6" w:tplc="2C0A0001" w:tentative="1">
+      <w:start w:val="1"/>
+      <w:numFmt w:val="bullet"/>
+      <w:lvlText w:val=""/>
+      <w:lvlJc w:val="left"/>
+      <w:pPr>
+        <w:ind w:left="5447" w:hanging="360"/>
+      </w:pPr>
+      <w:rPr>
+        <w:rFonts w:ascii="Symbol" w:hAnsi="Symbol" w:hint="default"/>
+      </w:rPr>
+    </w:lvl>
+    <w:lvl w:ilvl="7" w:tplc="2C0A0003" w:tentative="1">
+      <w:start w:val="1"/>
+      <w:numFmt w:val="bullet"/>
+      <w:lvlText w:val="o"/>
+      <w:lvlJc w:val="left"/>
+      <w:pPr>
+        <w:ind w:left="6167" w:hanging="360"/>
+      </w:pPr>
+      <w:rPr>
+        <w:rFonts w:ascii="Courier New" w:hAnsi="Courier New" w:cs="Courier New" w:hint="default"/>
+      </w:rPr>
+    </w:lvl>
+    <w:lvl w:ilvl="8" w:tplc="2C0A0005" w:tentative="1">
+      <w:start w:val="1"/>
+      <w:numFmt w:val="bullet"/>
+      <w:lvlText w:val=""/>
+      <w:lvlJc w:val="left"/>
+      <w:pPr>
+        <w:ind w:left="6887" w:hanging="360"/>
+      </w:pPr>
+      <w:rPr>
+        <w:rFonts w:ascii="Wingdings" w:hAnsi="Wingdings" w:hint="default"/>
+      </w:rPr>
+    </w:lvl>
+  </w:abstractNum>
+  <w:abstractNum w:abstractNumId="2">
     <w:nsid w:val="158011F8"/>
     <w:multiLevelType w:val="hybridMultilevel"/>
     <w:tmpl w:val="11CC0DCA"/>
@@ -7288,7 +7412,7 @@
       </w:rPr>
     </w:lvl>
   </w:abstractNum>
-  <w:abstractNum w:abstractNumId="2">
+  <w:abstractNum w:abstractNumId="3">
     <w:nsid w:val="2E984503"/>
     <w:multiLevelType w:val="hybridMultilevel"/>
     <w:tmpl w:val="6B1218F2"/>
@@ -7377,10 +7501,10 @@
       </w:pPr>
     </w:lvl>
   </w:abstractNum>
-  <w:abstractNum w:abstractNumId="3">
+  <w:abstractNum w:abstractNumId="4">
     <w:nsid w:val="374D49A8"/>
     <w:multiLevelType w:val="hybridMultilevel"/>
-    <w:tmpl w:val="035ADF3C"/>
+    <w:tmpl w:val="CEAACAA8"/>
     <w:lvl w:ilvl="0" w:tplc="D414951E">
       <w:start w:val="2"/>
       <w:numFmt w:val="bullet"/>
@@ -7490,7 +7614,7 @@
       </w:rPr>
     </w:lvl>
   </w:abstractNum>
-  <w:abstractNum w:abstractNumId="4">
+  <w:abstractNum w:abstractNumId="5">
     <w:nsid w:val="410E07CE"/>
     <w:multiLevelType w:val="hybridMultilevel"/>
     <w:tmpl w:val="FBA0C290"/>
@@ -7602,7 +7726,7 @@
       </w:rPr>
     </w:lvl>
   </w:abstractNum>
-  <w:abstractNum w:abstractNumId="5">
+  <w:abstractNum w:abstractNumId="6">
     <w:nsid w:val="7B4E35CC"/>
     <w:multiLevelType w:val="hybridMultilevel"/>
     <w:tmpl w:val="734A4932"/>
@@ -7716,22 +7840,25 @@
     </w:lvl>
   </w:abstractNum>
   <w:num w:numId="1">
+    <w:abstractNumId w:val="5"/>
+  </w:num>
+  <w:num w:numId="2">
+    <w:abstractNumId w:val="2"/>
+  </w:num>
+  <w:num w:numId="3">
     <w:abstractNumId w:val="4"/>
   </w:num>
-  <w:num w:numId="2">
-    <w:abstractNumId w:val="1"/>
-  </w:num>
-  <w:num w:numId="3">
+  <w:num w:numId="4">
     <w:abstractNumId w:val="3"/>
   </w:num>
-  <w:num w:numId="4">
-    <w:abstractNumId w:val="2"/>
-  </w:num>
   <w:num w:numId="5">
-    <w:abstractNumId w:val="5"/>
+    <w:abstractNumId w:val="6"/>
   </w:num>
   <w:num w:numId="6">
     <w:abstractNumId w:val="0"/>
+  </w:num>
+  <w:num w:numId="7">
+    <w:abstractNumId w:val="1"/>
   </w:num>
 </w:numbering>
 </file>
@@ -8192,6 +8319,25 @@
       <w:lang w:val="es-ES" w:eastAsia="es-ES"/>
     </w:rPr>
   </w:style>
+  <w:style w:type="table" w:customStyle="1" w:styleId="TableNormal">
+    <w:name w:val="Table Normal"/>
+    <w:rsid w:val="007C4961"/>
+    <w:pPr>
+      <w:spacing w:after="160" w:line="259" w:lineRule="auto"/>
+    </w:pPr>
+    <w:rPr>
+      <w:rFonts w:ascii="Calibri" w:eastAsia="Calibri" w:hAnsi="Calibri" w:cs="Calibri"/>
+      <w:lang w:eastAsia="es-AR"/>
+    </w:rPr>
+    <w:tblPr>
+      <w:tblCellMar>
+        <w:top w:w="0" w:type="dxa"/>
+        <w:left w:w="0" w:type="dxa"/>
+        <w:bottom w:w="0" w:type="dxa"/>
+        <w:right w:w="0" w:type="dxa"/>
+      </w:tblCellMar>
+    </w:tblPr>
+  </w:style>
 </w:styles>
 </file>
 
@@ -8651,6 +8797,25 @@
       <w:lang w:val="es-ES" w:eastAsia="es-ES"/>
     </w:rPr>
   </w:style>
+  <w:style w:type="table" w:customStyle="1" w:styleId="TableNormal">
+    <w:name w:val="Table Normal"/>
+    <w:rsid w:val="007C4961"/>
+    <w:pPr>
+      <w:spacing w:after="160" w:line="259" w:lineRule="auto"/>
+    </w:pPr>
+    <w:rPr>
+      <w:rFonts w:ascii="Calibri" w:eastAsia="Calibri" w:hAnsi="Calibri" w:cs="Calibri"/>
+      <w:lang w:eastAsia="es-AR"/>
+    </w:rPr>
+    <w:tblPr>
+      <w:tblCellMar>
+        <w:top w:w="0" w:type="dxa"/>
+        <w:left w:w="0" w:type="dxa"/>
+        <w:bottom w:w="0" w:type="dxa"/>
+        <w:right w:w="0" w:type="dxa"/>
+      </w:tblCellMar>
+    </w:tblPr>
+  </w:style>
 </w:styles>
 </file>
 
@@ -8836,6 +9001,7 @@
     <w:rsid w:val="003127BB"/>
     <w:rsid w:val="003A465B"/>
     <w:rsid w:val="00480F7C"/>
+    <w:rsid w:val="00867234"/>
     <w:rsid w:val="00AD618B"/>
     <w:rsid w:val="00AF5430"/>
     <w:rsid w:val="00DF607B"/>

</xml_diff>

<commit_message>
act hu reg 001
</commit_message>
<xml_diff>
--- a/6- Ingenieria de producto/6.1 - Análisis/03- Historias de Usuario/Historias de Usuarios/HU-MID-ENT-001-Registrar Entidad 1.docx
+++ b/6- Ingenieria de producto/6.1 - Análisis/03- Historias de Usuario/Historias de Usuarios/HU-MID-ENT-001-Registrar Entidad 1.docx
@@ -1364,28 +1364,97 @@
         <w:rPr>
           <w:rFonts w:cs="Arial"/>
         </w:rPr>
-        <w:t xml:space="preserve">, el usuario con perfil autorizado selecciona el tipo de entidad y a continuación debe ingresar el </w:t>
-      </w:r>
-      <w:r>
-        <w:rPr>
-          <w:rFonts w:cs="Arial"/>
-          <w:color w:val="FF0000"/>
-        </w:rPr>
-        <w:t xml:space="preserve">“código </w:t>
-      </w:r>
-      <w:r>
-        <w:rPr>
-          <w:rFonts w:cs="Arial"/>
-          <w:color w:val="FF0000"/>
-        </w:rPr>
-        <w:t>de liquidación</w:t>
-      </w:r>
-      <w:r>
-        <w:rPr>
-          <w:rFonts w:cs="Arial"/>
-          <w:color w:val="FF0000"/>
-        </w:rPr>
-        <w:t>”.</w:t>
+        <w:t>, el usuario con perfil autorizad</w:t>
+      </w:r>
+      <w:r>
+        <w:rPr>
+          <w:rFonts w:cs="Arial"/>
+        </w:rPr>
+        <w:t xml:space="preserve">o selecciona el tipo de entidad: </w:t>
+      </w:r>
+    </w:p>
+    <w:p>
+      <w:pPr>
+        <w:pStyle w:val="Prrafodelista"/>
+        <w:numPr>
+          <w:ilvl w:val="1"/>
+          <w:numId w:val="5"/>
+        </w:numPr>
+        <w:spacing w:line="360" w:lineRule="auto"/>
+        <w:rPr>
+          <w:rFonts w:cs="Arial"/>
+        </w:rPr>
+      </w:pPr>
+      <w:r>
+        <w:rPr>
+          <w:rFonts w:cs="Arial"/>
+        </w:rPr>
+        <w:t>Tipo entidad: 3 dígitos numéricos</w:t>
+      </w:r>
+    </w:p>
+    <w:p>
+      <w:pPr>
+        <w:pStyle w:val="Prrafodelista"/>
+        <w:numPr>
+          <w:ilvl w:val="1"/>
+          <w:numId w:val="5"/>
+        </w:numPr>
+        <w:spacing w:line="360" w:lineRule="auto"/>
+        <w:rPr>
+          <w:rFonts w:cs="Arial"/>
+        </w:rPr>
+      </w:pPr>
+      <w:r>
+        <w:rPr>
+          <w:rFonts w:cs="Arial"/>
+        </w:rPr>
+        <w:t>Tipo agrupador: 3 dígitos num</w:t>
+      </w:r>
+      <w:bookmarkStart w:id="0" w:name="_GoBack"/>
+      <w:bookmarkEnd w:id="0"/>
+      <w:r>
+        <w:rPr>
+          <w:rFonts w:cs="Arial"/>
+        </w:rPr>
+        <w:t>éricos</w:t>
+      </w:r>
+    </w:p>
+    <w:p>
+      <w:pPr>
+        <w:pStyle w:val="Prrafodelista"/>
+        <w:numPr>
+          <w:ilvl w:val="1"/>
+          <w:numId w:val="5"/>
+        </w:numPr>
+        <w:spacing w:line="360" w:lineRule="auto"/>
+        <w:rPr>
+          <w:rFonts w:cs="Arial"/>
+        </w:rPr>
+      </w:pPr>
+      <w:r>
+        <w:rPr>
+          <w:rFonts w:cs="Arial"/>
+        </w:rPr>
+        <w:t>Código liquidador: 5 dígitos numéricos</w:t>
+      </w:r>
+    </w:p>
+    <w:p>
+      <w:pPr>
+        <w:pStyle w:val="Prrafodelista"/>
+        <w:numPr>
+          <w:ilvl w:val="1"/>
+          <w:numId w:val="5"/>
+        </w:numPr>
+        <w:spacing w:line="360" w:lineRule="auto"/>
+        <w:rPr>
+          <w:rFonts w:cs="Arial"/>
+        </w:rPr>
+      </w:pPr>
+      <w:r>
+        <w:rPr>
+          <w:rFonts w:cs="Arial"/>
+        </w:rPr>
+        <w:t>Separados por guión medio</w:t>
       </w:r>
     </w:p>
     <w:p>
@@ -2281,8 +2350,6 @@
                 <w:rFonts w:ascii="Trebuchet MS" w:hAnsi="Trebuchet MS" w:cs="Arial"/>
               </w:rPr>
             </w:pPr>
-            <w:bookmarkStart w:id="0" w:name="_GoBack"/>
-            <w:bookmarkEnd w:id="0"/>
             <w:r>
               <w:rPr>
                 <w:rFonts w:ascii="Trebuchet MS" w:hAnsi="Trebuchet MS" w:cs="Arial"/>
@@ -6878,7 +6945,7 @@
             </wp:anchor>
           </w:drawing>
         </mc:Choice>
-        <mc:Fallback xmlns:cx="http://schemas.microsoft.com/office/drawing/2014/chartex" xmlns:cx1="http://schemas.microsoft.com/office/drawing/2015/9/8/chartex" xmlns:cx2="http://schemas.microsoft.com/office/drawing/2015/10/21/chartex" xmlns:cx3="http://schemas.microsoft.com/office/drawing/2016/5/9/chartex" xmlns:cx4="http://schemas.microsoft.com/office/drawing/2016/5/10/chartex" xmlns:cx5="http://schemas.microsoft.com/office/drawing/2016/5/11/chartex" xmlns:cx6="http://schemas.microsoft.com/office/drawing/2016/5/12/chartex" xmlns:cx7="http://schemas.microsoft.com/office/drawing/2016/5/13/chartex" xmlns:cx8="http://schemas.microsoft.com/office/drawing/2016/5/14/chartex" xmlns:aink="http://schemas.microsoft.com/office/drawing/2016/ink" xmlns:am3d="http://schemas.microsoft.com/office/drawing/2017/model3d" xmlns:oel="http://schemas.microsoft.com/office/2019/extlst" xmlns:w15="http://schemas.microsoft.com/office/word/2012/wordml" xmlns:w16cex="http://schemas.microsoft.com/office/word/2018/wordml/cex" xmlns:w16cid="http://schemas.microsoft.com/office/word/2016/wordml/cid" xmlns:w16="http://schemas.microsoft.com/office/word/2018/wordml" xmlns:w16du="http://schemas.microsoft.com/office/word/2023/wordml/word16du" xmlns:w16sdtdh="http://schemas.microsoft.com/office/word/2020/wordml/sdtdatahash" xmlns:w16se="http://schemas.microsoft.com/office/word/2015/wordml/symex">
+        <mc:Fallback xmlns:w16se="http://schemas.microsoft.com/office/word/2015/wordml/symex" xmlns:w16sdtdh="http://schemas.microsoft.com/office/word/2020/wordml/sdtdatahash" xmlns:w16du="http://schemas.microsoft.com/office/word/2023/wordml/word16du" xmlns:w16="http://schemas.microsoft.com/office/word/2018/wordml" xmlns:w16cid="http://schemas.microsoft.com/office/word/2016/wordml/cid" xmlns:w16cex="http://schemas.microsoft.com/office/word/2018/wordml/cex" xmlns:w15="http://schemas.microsoft.com/office/word/2012/wordml" xmlns:oel="http://schemas.microsoft.com/office/2019/extlst" xmlns:am3d="http://schemas.microsoft.com/office/drawing/2017/model3d" xmlns:aink="http://schemas.microsoft.com/office/drawing/2016/ink" xmlns:cx8="http://schemas.microsoft.com/office/drawing/2016/5/14/chartex" xmlns:cx7="http://schemas.microsoft.com/office/drawing/2016/5/13/chartex" xmlns:cx6="http://schemas.microsoft.com/office/drawing/2016/5/12/chartex" xmlns:cx5="http://schemas.microsoft.com/office/drawing/2016/5/11/chartex" xmlns:cx4="http://schemas.microsoft.com/office/drawing/2016/5/10/chartex" xmlns:cx3="http://schemas.microsoft.com/office/drawing/2016/5/9/chartex" xmlns:cx2="http://schemas.microsoft.com/office/drawing/2015/10/21/chartex" xmlns:cx1="http://schemas.microsoft.com/office/drawing/2015/9/8/chartex" xmlns:cx="http://schemas.microsoft.com/office/drawing/2014/chartex">
           <w:pict>
             <v:line w14:anchorId="43F9B7A9" id="2 Conector recto" o:spid="_x0000_s1026" style="position:absolute;z-index:251663360;visibility:visible;mso-wrap-style:square;mso-wrap-distance-left:9pt;mso-wrap-distance-top:0;mso-wrap-distance-right:9pt;mso-wrap-distance-bottom:0;mso-position-horizontal:absolute;mso-position-horizontal-relative:text;mso-position-vertical:absolute;mso-position-vertical-relative:text" from="-.6pt,44.85pt" to="459.75pt,44.85pt" o:gfxdata="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" strokecolor="#4579b8 [3044]"/>
           </w:pict>
@@ -7742,7 +7809,7 @@
         <w:rFonts w:ascii="Symbol" w:hAnsi="Symbol" w:hint="default"/>
       </w:rPr>
     </w:lvl>
-    <w:lvl w:ilvl="1" w:tplc="0C0A0003" w:tentative="1">
+    <w:lvl w:ilvl="1" w:tplc="0C0A0003">
       <w:start w:val="1"/>
       <w:numFmt w:val="bullet"/>
       <w:lvlText w:val="o"/>

</xml_diff>

<commit_message>
act hu 001 reg
</commit_message>
<xml_diff>
--- a/6- Ingenieria de producto/6.1 - Análisis/03- Historias de Usuario/Historias de Usuarios/HU-MID-ENT-001-Registrar Entidad 1.docx
+++ b/6- Ingenieria de producto/6.1 - Análisis/03- Historias de Usuario/Historias de Usuarios/HU-MID-ENT-001-Registrar Entidad 1.docx
@@ -311,7 +311,13 @@
         <w:rPr>
           <w:rFonts w:cs="Arial"/>
         </w:rPr>
-        <w:t xml:space="preserve"> de la entidad*.</w:t>
+        <w:t>/liquidación</w:t>
+      </w:r>
+      <w:r>
+        <w:rPr>
+          <w:rFonts w:cs="Arial"/>
+        </w:rPr>
+        <w:t>*.</w:t>
       </w:r>
     </w:p>
     <w:p>
@@ -391,7 +397,7 @@
         <w:rPr>
           <w:rFonts w:cs="Arial"/>
         </w:rPr>
-        <w:t>Código agrupador liquidación*</w:t>
+        <w:t>Código liquidación.</w:t>
       </w:r>
     </w:p>
     <w:p>
@@ -411,7 +417,7 @@
         <w:rPr>
           <w:rFonts w:cs="Arial"/>
         </w:rPr>
-        <w:t>CUIT*.</w:t>
+        <w:t>Tipo agrupación.</w:t>
       </w:r>
     </w:p>
     <w:p>
@@ -431,7 +437,7 @@
         <w:rPr>
           <w:rFonts w:cs="Arial"/>
         </w:rPr>
-        <w:t>Número e-expediente*.</w:t>
+        <w:t>CUIT*.</w:t>
       </w:r>
     </w:p>
     <w:p>
@@ -451,7 +457,7 @@
         <w:rPr>
           <w:rFonts w:cs="Arial"/>
         </w:rPr>
-        <w:t>Número de expediente* (0124-nnnnnn/2023)</w:t>
+        <w:t>Número e-expediente*.</w:t>
       </w:r>
     </w:p>
     <w:p>
@@ -471,7 +477,19 @@
         <w:rPr>
           <w:rFonts w:cs="Arial"/>
         </w:rPr>
-        <w:t>Localidad*.</w:t>
+        <w:t>Número de expediente</w:t>
+      </w:r>
+      <w:r>
+        <w:rPr>
+          <w:rFonts w:cs="Arial"/>
+        </w:rPr>
+        <w:t xml:space="preserve"> físico</w:t>
+      </w:r>
+      <w:r>
+        <w:rPr>
+          <w:rFonts w:cs="Arial"/>
+        </w:rPr>
+        <w:t>* (0124-nnnnnn/2023)</w:t>
       </w:r>
     </w:p>
     <w:p>
@@ -491,7 +509,7 @@
         <w:rPr>
           <w:rFonts w:cs="Arial"/>
         </w:rPr>
-        <w:t>Barrio</w:t>
+        <w:t>Localidad*.</w:t>
       </w:r>
     </w:p>
     <w:p>
@@ -502,16 +520,16 @@
           <w:numId w:val="1"/>
         </w:numPr>
         <w:spacing w:line="360" w:lineRule="auto"/>
-        <w:ind w:left="1053" w:hanging="286"/>
-        <w:rPr>
-          <w:rFonts w:cs="Arial"/>
-        </w:rPr>
-      </w:pPr>
-      <w:r>
-        <w:rPr>
-          <w:rFonts w:cs="Arial"/>
-        </w:rPr>
-        <w:t>Dirección de la entidad* (desplegable)</w:t>
+        <w:ind w:left="1050" w:hanging="283"/>
+        <w:rPr>
+          <w:rFonts w:cs="Arial"/>
+        </w:rPr>
+      </w:pPr>
+      <w:r>
+        <w:rPr>
+          <w:rFonts w:cs="Arial"/>
+        </w:rPr>
+        <w:t>Barrio</w:t>
       </w:r>
     </w:p>
     <w:p>
@@ -531,7 +549,7 @@
         <w:rPr>
           <w:rFonts w:cs="Arial"/>
         </w:rPr>
-        <w:t>Número.</w:t>
+        <w:t xml:space="preserve">Dirección de la entidad* </w:t>
       </w:r>
     </w:p>
     <w:p>
@@ -542,16 +560,24 @@
           <w:numId w:val="1"/>
         </w:numPr>
         <w:spacing w:line="360" w:lineRule="auto"/>
-        <w:ind w:left="1050" w:hanging="283"/>
-        <w:rPr>
-          <w:rFonts w:cs="Arial"/>
-        </w:rPr>
-      </w:pPr>
-      <w:r>
-        <w:rPr>
-          <w:rFonts w:cs="Arial"/>
-        </w:rPr>
-        <w:t>CP*.</w:t>
+        <w:ind w:left="1053" w:hanging="286"/>
+        <w:rPr>
+          <w:rFonts w:cs="Arial"/>
+        </w:rPr>
+      </w:pPr>
+      <w:proofErr w:type="spellStart"/>
+      <w:r>
+        <w:rPr>
+          <w:rFonts w:cs="Arial"/>
+        </w:rPr>
+        <w:t>Númeración</w:t>
+      </w:r>
+      <w:proofErr w:type="spellEnd"/>
+      <w:r>
+        <w:rPr>
+          <w:rFonts w:cs="Arial"/>
+        </w:rPr>
+        <w:t>.</w:t>
       </w:r>
     </w:p>
     <w:p>
@@ -571,19 +597,7 @@
         <w:rPr>
           <w:rFonts w:cs="Arial"/>
         </w:rPr>
-        <w:t>Teléfono</w:t>
-      </w:r>
-      <w:r>
-        <w:rPr>
-          <w:rFonts w:cs="Arial"/>
-        </w:rPr>
-        <w:t xml:space="preserve"> Entidad</w:t>
-      </w:r>
-      <w:r>
-        <w:rPr>
-          <w:rFonts w:cs="Arial"/>
-        </w:rPr>
-        <w:t>*.</w:t>
+        <w:t>CP*.</w:t>
       </w:r>
     </w:p>
     <w:p>
@@ -603,7 +617,7 @@
         <w:rPr>
           <w:rFonts w:cs="Arial"/>
         </w:rPr>
-        <w:t>E-mail</w:t>
+        <w:t>Teléfono</w:t>
       </w:r>
       <w:r>
         <w:rPr>
@@ -635,7 +649,19 @@
         <w:rPr>
           <w:rFonts w:cs="Arial"/>
         </w:rPr>
-        <w:t>Domicilio electrónico fijado en CIDI*.</w:t>
+        <w:t>E-mail</w:t>
+      </w:r>
+      <w:r>
+        <w:rPr>
+          <w:rFonts w:cs="Arial"/>
+        </w:rPr>
+        <w:t xml:space="preserve"> Entidad</w:t>
+      </w:r>
+      <w:r>
+        <w:rPr>
+          <w:rFonts w:cs="Arial"/>
+        </w:rPr>
+        <w:t>*.</w:t>
       </w:r>
     </w:p>
     <w:p>
@@ -655,7 +681,13 @@
         <w:rPr>
           <w:rFonts w:cs="Arial"/>
         </w:rPr>
-        <w:t>Celular de contacto*.</w:t>
+        <w:t xml:space="preserve">Domicilio electrónico </w:t>
+      </w:r>
+      <w:r>
+        <w:rPr>
+          <w:rFonts w:cs="Arial"/>
+        </w:rPr>
+        <w:t>CIDI*.</w:t>
       </w:r>
     </w:p>
     <w:p>
@@ -675,7 +707,7 @@
         <w:rPr>
           <w:rFonts w:cs="Arial"/>
         </w:rPr>
-        <w:t>Fecha de última constancia de vigencia.</w:t>
+        <w:t>Celular de contacto*.</w:t>
       </w:r>
     </w:p>
     <w:p>
@@ -695,7 +727,7 @@
         <w:rPr>
           <w:rFonts w:cs="Arial"/>
         </w:rPr>
-        <w:t>Número de Matricula (campo alfanumérico)</w:t>
+        <w:t>Fecha de última constancia de vigencia.</w:t>
       </w:r>
     </w:p>
     <w:p>
@@ -715,7 +747,7 @@
         <w:rPr>
           <w:rFonts w:cs="Arial"/>
         </w:rPr>
-        <w:t>Fecha de último balance*</w:t>
+        <w:t>Número de Matricula (campo alfanumérico)</w:t>
       </w:r>
     </w:p>
     <w:p>
@@ -735,6 +767,26 @@
         <w:rPr>
           <w:rFonts w:cs="Arial"/>
         </w:rPr>
+        <w:t>Fecha de último balance*</w:t>
+      </w:r>
+    </w:p>
+    <w:p>
+      <w:pPr>
+        <w:pStyle w:val="Prrafodelista"/>
+        <w:numPr>
+          <w:ilvl w:val="0"/>
+          <w:numId w:val="1"/>
+        </w:numPr>
+        <w:spacing w:line="360" w:lineRule="auto"/>
+        <w:ind w:left="1050" w:hanging="283"/>
+        <w:rPr>
+          <w:rFonts w:cs="Arial"/>
+        </w:rPr>
+      </w:pPr>
+      <w:r>
+        <w:rPr>
+          <w:rFonts w:cs="Arial"/>
+        </w:rPr>
         <w:t>Agenda.</w:t>
       </w:r>
     </w:p>
@@ -816,6 +868,7 @@
         <w:rPr>
           <w:rFonts w:cs="Arial"/>
         </w:rPr>
+        <w:lastRenderedPageBreak/>
         <w:t>•</w:t>
       </w:r>
       <w:r>
@@ -838,7 +891,6 @@
         <w:rPr>
           <w:rFonts w:cs="Arial"/>
         </w:rPr>
-        <w:lastRenderedPageBreak/>
         <w:t>•</w:t>
       </w:r>
       <w:r>
@@ -1408,15 +1460,7 @@
         <w:rPr>
           <w:rFonts w:cs="Arial"/>
         </w:rPr>
-        <w:t>Tipo agrupador: 3 dígitos num</w:t>
-      </w:r>
-      <w:bookmarkStart w:id="0" w:name="_GoBack"/>
-      <w:bookmarkEnd w:id="0"/>
-      <w:r>
-        <w:rPr>
-          <w:rFonts w:cs="Arial"/>
-        </w:rPr>
-        <w:t>éricos</w:t>
+        <w:t>Tipo agrupador: 3 dígitos numéricos</w:t>
       </w:r>
     </w:p>
     <w:p>
@@ -1590,6 +1634,7 @@
         <w:rPr>
           <w:rFonts w:cs="Arial"/>
         </w:rPr>
+        <w:lastRenderedPageBreak/>
         <w:t>El registro se guarda con la fecha actual del sistema como fecha y hora de alta.</w:t>
       </w:r>
     </w:p>
@@ -1656,7 +1701,6 @@
           <w:rFonts w:cs="Arial"/>
           <w:u w:val="single"/>
         </w:rPr>
-        <w:lastRenderedPageBreak/>
         <w:t>Información Básica:</w:t>
       </w:r>
     </w:p>
@@ -2285,13 +2329,6 @@
         </w:rPr>
       </w:pPr>
     </w:p>
-    <w:p/>
-    <w:p/>
-    <w:p/>
-    <w:p/>
-    <w:p/>
-    <w:p/>
-    <w:p/>
     <w:p/>
     <w:p/>
     <w:p/>
@@ -3178,9 +3215,9 @@
           <w:u w:val="single"/>
         </w:rPr>
       </w:pPr>
-      <w:bookmarkStart w:id="1" w:name="_Toc321571133"/>
-    </w:p>
-    <w:bookmarkEnd w:id="1"/>
+      <w:bookmarkStart w:id="0" w:name="_Toc321571133"/>
+    </w:p>
+    <w:bookmarkEnd w:id="0"/>
     <w:p>
       <w:pPr>
         <w:spacing w:line="360" w:lineRule="auto"/>
@@ -3360,13 +3397,12 @@
         <w:rPr>
           <w:noProof/>
           <w:lang w:val="es-AR" w:eastAsia="es-AR"/>
-          <w14:ligatures w14:val="standardContextual"/>
         </w:rPr>
         <w:drawing>
-          <wp:inline distT="0" distB="0" distL="0" distR="0" wp14:anchorId="22F0A72E" wp14:editId="054A50C1">
-            <wp:extent cx="6026785" cy="5514340"/>
-            <wp:effectExtent l="19050" t="19050" r="12065" b="10160"/>
-            <wp:docPr id="7" name="Imagen 7"/>
+          <wp:inline distT="0" distB="0" distL="0" distR="0" wp14:anchorId="31E411C1" wp14:editId="00655397">
+            <wp:extent cx="5398770" cy="4953000"/>
+            <wp:effectExtent l="19050" t="19050" r="11430" b="19050"/>
+            <wp:docPr id="6" name="Imagen 6"/>
             <wp:cNvGraphicFramePr>
               <a:graphicFrameLocks xmlns:a="http://schemas.openxmlformats.org/drawingml/2006/main" noChangeAspect="1"/>
             </wp:cNvGraphicFramePr>
@@ -3395,7 +3431,7 @@
                   <pic:spPr bwMode="auto">
                     <a:xfrm>
                       <a:off x="0" y="0"/>
-                      <a:ext cx="6026785" cy="5514340"/>
+                      <a:ext cx="5398770" cy="4953000"/>
                     </a:xfrm>
                     <a:prstGeom prst="rect">
                       <a:avLst/>
@@ -3403,8 +3439,9 @@
                     <a:noFill/>
                     <a:ln>
                       <a:solidFill>
-                        <a:schemeClr val="bg1">
-                          <a:lumMod val="50000"/>
+                        <a:schemeClr val="accent1">
+                          <a:lumMod val="40000"/>
+                          <a:lumOff val="60000"/>
                         </a:schemeClr>
                       </a:solidFill>
                     </a:ln>
@@ -3538,6 +3575,7 @@
           <w:u w:val="single"/>
           <w:lang w:val="es-AR" w:eastAsia="es-AR"/>
         </w:rPr>
+        <w:lastRenderedPageBreak/>
         <w:t>Alta de Entidad:</w:t>
       </w:r>
     </w:p>
@@ -3554,13 +3592,12 @@
         <w:rPr>
           <w:noProof/>
           <w:lang w:val="es-AR" w:eastAsia="es-AR"/>
-          <w14:ligatures w14:val="standardContextual"/>
         </w:rPr>
         <w:drawing>
-          <wp:inline distT="0" distB="0" distL="0" distR="0" wp14:anchorId="0F08A2B4" wp14:editId="59569BC5">
-            <wp:extent cx="6026785" cy="4793615"/>
-            <wp:effectExtent l="19050" t="19050" r="12065" b="26035"/>
-            <wp:docPr id="8" name="Imagen 8"/>
+          <wp:inline distT="0" distB="0" distL="0" distR="0" wp14:anchorId="40199D41" wp14:editId="631D0FC5">
+            <wp:extent cx="5398770" cy="5433695"/>
+            <wp:effectExtent l="19050" t="19050" r="11430" b="14605"/>
+            <wp:docPr id="13" name="Imagen 13"/>
             <wp:cNvGraphicFramePr>
               <a:graphicFrameLocks xmlns:a="http://schemas.openxmlformats.org/drawingml/2006/main" noChangeAspect="1"/>
             </wp:cNvGraphicFramePr>
@@ -3589,7 +3626,7 @@
                   <pic:spPr bwMode="auto">
                     <a:xfrm>
                       <a:off x="0" y="0"/>
-                      <a:ext cx="6026785" cy="4793615"/>
+                      <a:ext cx="5398770" cy="5433695"/>
                     </a:xfrm>
                     <a:prstGeom prst="rect">
                       <a:avLst/>
@@ -5558,7 +5595,7 @@
           <w:u w:val="single"/>
         </w:rPr>
       </w:pPr>
-      <w:bookmarkStart w:id="2" w:name="_Toc321571134"/>
+      <w:bookmarkStart w:id="1" w:name="_Toc321571134"/>
       <w:r>
         <w:rPr>
           <w:b/>
@@ -5569,7 +5606,7 @@
         </w:rPr>
         <w:t>DATOS</w:t>
       </w:r>
-      <w:bookmarkEnd w:id="2"/>
+      <w:bookmarkEnd w:id="1"/>
       <w:r>
         <w:rPr>
           <w:b/>
@@ -6166,14 +6203,6 @@
     <w:p>
       <w:pPr>
         <w:rPr>
-          <w:sz w:val="28"/>
-          <w:szCs w:val="28"/>
-          <w:u w:val="single"/>
-          <w:lang w:val="es-AR" w:eastAsia="es-AR"/>
-        </w:rPr>
-      </w:pPr>
-      <w:r>
-        <w:rPr>
           <w:noProof/>
           <w:sz w:val="28"/>
           <w:szCs w:val="28"/>
@@ -6181,11 +6210,20 @@
           <w:lang w:val="es-AR" w:eastAsia="es-AR"/>
           <w14:ligatures w14:val="standardContextual"/>
         </w:rPr>
+      </w:pPr>
+      <w:r>
+        <w:rPr>
+          <w:noProof/>
+          <w:sz w:val="28"/>
+          <w:szCs w:val="28"/>
+          <w:u w:val="single"/>
+          <w:lang w:val="es-AR" w:eastAsia="es-AR"/>
+        </w:rPr>
         <w:drawing>
-          <wp:inline distT="0" distB="0" distL="0" distR="0" wp14:anchorId="18288F2C" wp14:editId="6709534A">
-            <wp:extent cx="4986683" cy="3978111"/>
-            <wp:effectExtent l="0" t="0" r="4445" b="3810"/>
-            <wp:docPr id="1" name="Imagen 1"/>
+          <wp:inline distT="0" distB="0" distL="0" distR="0" wp14:anchorId="1D5D0F21" wp14:editId="1ACE2CD6">
+            <wp:extent cx="3856892" cy="3272942"/>
+            <wp:effectExtent l="0" t="0" r="0" b="3810"/>
+            <wp:docPr id="14" name="Imagen 14"/>
             <wp:cNvGraphicFramePr>
               <a:graphicFrameLocks xmlns:a="http://schemas.openxmlformats.org/drawingml/2006/main" noChangeAspect="1"/>
             </wp:cNvGraphicFramePr>
@@ -6193,8 +6231,10 @@
               <a:graphicData uri="http://schemas.openxmlformats.org/drawingml/2006/picture">
                 <pic:pic xmlns:pic="http://schemas.openxmlformats.org/drawingml/2006/picture">
                   <pic:nvPicPr>
-                    <pic:cNvPr id="1" name="Imagen 1"/>
-                    <pic:cNvPicPr/>
+                    <pic:cNvPr id="0" name="Picture 3"/>
+                    <pic:cNvPicPr>
+                      <a:picLocks noChangeAspect="1" noChangeArrowheads="1"/>
+                    </pic:cNvPicPr>
                   </pic:nvPicPr>
                   <pic:blipFill>
                     <a:blip r:embed="rId14">
@@ -6204,18 +6244,23 @@
                         </a:ext>
                       </a:extLst>
                     </a:blip>
+                    <a:srcRect/>
                     <a:stretch>
                       <a:fillRect/>
                     </a:stretch>
                   </pic:blipFill>
-                  <pic:spPr>
+                  <pic:spPr bwMode="auto">
                     <a:xfrm>
                       <a:off x="0" y="0"/>
-                      <a:ext cx="4994240" cy="3984140"/>
+                      <a:ext cx="3856962" cy="3273002"/>
                     </a:xfrm>
                     <a:prstGeom prst="rect">
                       <a:avLst/>
                     </a:prstGeom>
+                    <a:noFill/>
+                    <a:ln>
+                      <a:noFill/>
+                    </a:ln>
                   </pic:spPr>
                 </pic:pic>
               </a:graphicData>
@@ -6223,6 +6268,28 @@
           </wp:inline>
         </w:drawing>
       </w:r>
+    </w:p>
+    <w:p>
+      <w:pPr>
+        <w:rPr>
+          <w:noProof/>
+          <w:sz w:val="28"/>
+          <w:szCs w:val="28"/>
+          <w:u w:val="single"/>
+          <w:lang w:val="es-AR" w:eastAsia="es-AR"/>
+          <w14:ligatures w14:val="standardContextual"/>
+        </w:rPr>
+      </w:pPr>
+    </w:p>
+    <w:p>
+      <w:pPr>
+        <w:rPr>
+          <w:sz w:val="28"/>
+          <w:szCs w:val="28"/>
+          <w:u w:val="single"/>
+          <w:lang w:val="es-AR" w:eastAsia="es-AR"/>
+        </w:rPr>
+      </w:pPr>
     </w:p>
     <w:p>
       <w:pPr>
@@ -6411,8 +6478,8 @@
       <w:tblGrid>
         <w:gridCol w:w="957"/>
         <w:gridCol w:w="1275"/>
-        <w:gridCol w:w="4003"/>
-        <w:gridCol w:w="2485"/>
+        <w:gridCol w:w="4008"/>
+        <w:gridCol w:w="2480"/>
       </w:tblGrid>
       <w:tr>
         <w:tc>
@@ -6616,6 +6683,9 @@
               <w:spacing w:line="360" w:lineRule="auto"/>
               <w:ind w:firstLine="0"/>
             </w:pPr>
+            <w:r>
+              <w:t>18/04/2023</w:t>
+            </w:r>
           </w:p>
         </w:tc>
         <w:tc>
@@ -6627,17 +6697,76 @@
               <w:spacing w:line="360" w:lineRule="auto"/>
               <w:ind w:firstLine="0"/>
             </w:pPr>
+            <w:r>
+              <w:t xml:space="preserve">Actualización de prototipo, datos y descripción </w:t>
+            </w:r>
+            <w:proofErr w:type="spellStart"/>
+            <w:r>
+              <w:t>hu</w:t>
+            </w:r>
+            <w:proofErr w:type="spellEnd"/>
+            <w:r>
+              <w:t>.</w:t>
+            </w:r>
           </w:p>
         </w:tc>
         <w:tc>
           <w:tcPr>
             <w:tcW w:w="2693" w:type="dxa"/>
           </w:tcPr>
+          <w:p>
+            <w:pPr>
+              <w:spacing w:line="276" w:lineRule="auto"/>
+              <w:ind w:firstLine="0"/>
+              <w:jc w:val="left"/>
+            </w:pPr>
+            <w:r>
+              <w:t xml:space="preserve">Diana </w:t>
+            </w:r>
+            <w:proofErr w:type="spellStart"/>
+            <w:r>
+              <w:t>Sapuppo</w:t>
+            </w:r>
+            <w:proofErr w:type="spellEnd"/>
+            <w:r>
+              <w:t>.</w:t>
+            </w:r>
+          </w:p>
+          <w:p>
+            <w:pPr>
+              <w:spacing w:line="276" w:lineRule="auto"/>
+              <w:ind w:firstLine="0"/>
+              <w:jc w:val="left"/>
+            </w:pPr>
+            <w:r>
+              <w:t xml:space="preserve">Santiago </w:t>
+            </w:r>
+            <w:proofErr w:type="spellStart"/>
+            <w:r>
+              <w:t>Ferreyra</w:t>
+            </w:r>
+            <w:proofErr w:type="spellEnd"/>
+            <w:r>
+              <w:t>.</w:t>
+            </w:r>
+          </w:p>
+          <w:p>
+            <w:pPr>
+              <w:spacing w:line="276" w:lineRule="auto"/>
+              <w:ind w:firstLine="0"/>
+              <w:jc w:val="left"/>
+            </w:pPr>
+            <w:r>
+              <w:t>Laura Torres.</w:t>
+            </w:r>
+          </w:p>
           <w:p>
             <w:pPr>
               <w:spacing w:line="360" w:lineRule="auto"/>
               <w:ind w:firstLine="0"/>
             </w:pPr>
+            <w:bookmarkStart w:id="2" w:name="_GoBack"/>
+            <w:bookmarkEnd w:id="2"/>
           </w:p>
         </w:tc>
       </w:tr>
@@ -6791,7 +6920,7 @@
         <w:sz w:val="16"/>
         <w:szCs w:val="16"/>
       </w:rPr>
-      <w:t>5</w:t>
+      <w:t>11</w:t>
     </w:r>
     <w:r>
       <w:rPr>
@@ -6945,7 +7074,7 @@
             </wp:anchor>
           </w:drawing>
         </mc:Choice>
-        <mc:Fallback xmlns:w16se="http://schemas.microsoft.com/office/word/2015/wordml/symex" xmlns:w16sdtdh="http://schemas.microsoft.com/office/word/2020/wordml/sdtdatahash" xmlns:w16du="http://schemas.microsoft.com/office/word/2023/wordml/word16du" xmlns:w16="http://schemas.microsoft.com/office/word/2018/wordml" xmlns:w16cid="http://schemas.microsoft.com/office/word/2016/wordml/cid" xmlns:w16cex="http://schemas.microsoft.com/office/word/2018/wordml/cex" xmlns:w15="http://schemas.microsoft.com/office/word/2012/wordml" xmlns:oel="http://schemas.microsoft.com/office/2019/extlst" xmlns:am3d="http://schemas.microsoft.com/office/drawing/2017/model3d" xmlns:aink="http://schemas.microsoft.com/office/drawing/2016/ink" xmlns:cx8="http://schemas.microsoft.com/office/drawing/2016/5/14/chartex" xmlns:cx7="http://schemas.microsoft.com/office/drawing/2016/5/13/chartex" xmlns:cx6="http://schemas.microsoft.com/office/drawing/2016/5/12/chartex" xmlns:cx5="http://schemas.microsoft.com/office/drawing/2016/5/11/chartex" xmlns:cx4="http://schemas.microsoft.com/office/drawing/2016/5/10/chartex" xmlns:cx3="http://schemas.microsoft.com/office/drawing/2016/5/9/chartex" xmlns:cx2="http://schemas.microsoft.com/office/drawing/2015/10/21/chartex" xmlns:cx1="http://schemas.microsoft.com/office/drawing/2015/9/8/chartex" xmlns:cx="http://schemas.microsoft.com/office/drawing/2014/chartex">
+        <mc:Fallback xmlns:cx="http://schemas.microsoft.com/office/drawing/2014/chartex" xmlns:cx1="http://schemas.microsoft.com/office/drawing/2015/9/8/chartex" xmlns:cx2="http://schemas.microsoft.com/office/drawing/2015/10/21/chartex" xmlns:cx3="http://schemas.microsoft.com/office/drawing/2016/5/9/chartex" xmlns:cx4="http://schemas.microsoft.com/office/drawing/2016/5/10/chartex" xmlns:cx5="http://schemas.microsoft.com/office/drawing/2016/5/11/chartex" xmlns:cx6="http://schemas.microsoft.com/office/drawing/2016/5/12/chartex" xmlns:cx7="http://schemas.microsoft.com/office/drawing/2016/5/13/chartex" xmlns:cx8="http://schemas.microsoft.com/office/drawing/2016/5/14/chartex" xmlns:aink="http://schemas.microsoft.com/office/drawing/2016/ink" xmlns:am3d="http://schemas.microsoft.com/office/drawing/2017/model3d" xmlns:oel="http://schemas.microsoft.com/office/2019/extlst" xmlns:w15="http://schemas.microsoft.com/office/word/2012/wordml" xmlns:w16cex="http://schemas.microsoft.com/office/word/2018/wordml/cex" xmlns:w16cid="http://schemas.microsoft.com/office/word/2016/wordml/cid" xmlns:w16="http://schemas.microsoft.com/office/word/2018/wordml" xmlns:w16du="http://schemas.microsoft.com/office/word/2023/wordml/word16du" xmlns:w16sdtdh="http://schemas.microsoft.com/office/word/2020/wordml/sdtdatahash" xmlns:w16se="http://schemas.microsoft.com/office/word/2015/wordml/symex">
           <w:pict>
             <v:line w14:anchorId="43F9B7A9" id="2 Conector recto" o:spid="_x0000_s1026" style="position:absolute;z-index:251663360;visibility:visible;mso-wrap-style:square;mso-wrap-distance-left:9pt;mso-wrap-distance-top:0;mso-wrap-distance-right:9pt;mso-wrap-distance-bottom:0;mso-position-horizontal:absolute;mso-position-horizontal-relative:text;mso-position-vertical:absolute;mso-position-vertical-relative:text" from="-.6pt,44.85pt" to="459.75pt,44.85pt" o:gfxdata="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" strokecolor="#4579b8 [3044]"/>
           </w:pict>
@@ -9068,6 +9197,7 @@
     <w:rsid w:val="003127BB"/>
     <w:rsid w:val="003A465B"/>
     <w:rsid w:val="00480F7C"/>
+    <w:rsid w:val="007D2311"/>
     <w:rsid w:val="00867234"/>
     <w:rsid w:val="00AD618B"/>
     <w:rsid w:val="00AF5430"/>

</xml_diff>